<commit_message>
Finished Select, Create, and Delete of Concerts
</commit_message>
<xml_diff>
--- a/Database attributes and domain.docx
+++ b/Database attributes and domain.docx
@@ -128,7 +128,6 @@
                 <w:bCs/>
               </w:rPr>
             </w:pPr>
-            <w:proofErr w:type="spellStart"/>
             <w:r>
               <w:rPr>
                 <w:b w:val="0"/>
@@ -136,7 +135,6 @@
               </w:rPr>
               <w:t>songId</w:t>
             </w:r>
-            <w:proofErr w:type="spellEnd"/>
           </w:p>
         </w:tc>
         <w:tc>
@@ -172,21 +170,12 @@
                 <w:bCs/>
               </w:rPr>
             </w:pPr>
-            <w:proofErr w:type="gramStart"/>
-            <w:r>
-              <w:rPr>
-                <w:b w:val="0"/>
-                <w:bCs/>
-              </w:rPr>
-              <w:t>char(</w:t>
-            </w:r>
-            <w:proofErr w:type="gramEnd"/>
-            <w:r>
-              <w:rPr>
-                <w:b w:val="0"/>
-                <w:bCs/>
-              </w:rPr>
-              <w:t>5)</w:t>
+            <w:r>
+              <w:rPr>
+                <w:b w:val="0"/>
+                <w:bCs/>
+              </w:rPr>
+              <w:t>char(5)</w:t>
             </w:r>
           </w:p>
         </w:tc>
@@ -202,21 +191,12 @@
                 <w:bCs/>
               </w:rPr>
             </w:pPr>
-            <w:proofErr w:type="gramStart"/>
-            <w:r>
-              <w:rPr>
-                <w:b w:val="0"/>
-                <w:bCs/>
-              </w:rPr>
-              <w:t>S[</w:t>
-            </w:r>
-            <w:proofErr w:type="gramEnd"/>
-            <w:r>
-              <w:rPr>
-                <w:b w:val="0"/>
-                <w:bCs/>
-              </w:rPr>
-              <w:t>0-9]{4}</w:t>
+            <w:r>
+              <w:rPr>
+                <w:b w:val="0"/>
+                <w:bCs/>
+              </w:rPr>
+              <w:t>S[0-9]{4}</w:t>
             </w:r>
           </w:p>
         </w:tc>
@@ -279,21 +259,12 @@
                 <w:bCs/>
               </w:rPr>
             </w:pPr>
-            <w:proofErr w:type="gramStart"/>
-            <w:r>
-              <w:rPr>
-                <w:b w:val="0"/>
-                <w:bCs/>
-              </w:rPr>
-              <w:t>varchar(</w:t>
-            </w:r>
-            <w:proofErr w:type="gramEnd"/>
-            <w:r>
-              <w:rPr>
-                <w:b w:val="0"/>
-                <w:bCs/>
-              </w:rPr>
-              <w:t>100)</w:t>
+            <w:r>
+              <w:rPr>
+                <w:b w:val="0"/>
+                <w:bCs/>
+              </w:rPr>
+              <w:t>varchar(100)</w:t>
             </w:r>
           </w:p>
         </w:tc>
@@ -314,17 +285,8 @@
                 <w:b w:val="0"/>
                 <w:bCs/>
               </w:rPr>
-              <w:t>([A-Z] | [a-z] | [0-9</w:t>
-            </w:r>
-            <w:proofErr w:type="gramStart"/>
-            <w:r>
-              <w:rPr>
-                <w:b w:val="0"/>
-                <w:bCs/>
-              </w:rPr>
-              <w:t>])+</w:t>
-            </w:r>
-            <w:proofErr w:type="gramEnd"/>
+              <w:t>([A-Z] | [a-z] | [0-9])+</w:t>
+            </w:r>
           </w:p>
         </w:tc>
       </w:tr>
@@ -412,23 +374,7 @@
                 <w:b w:val="0"/>
                 <w:bCs/>
               </w:rPr>
-              <w:t>[0-9]{2</w:t>
-            </w:r>
-            <w:proofErr w:type="gramStart"/>
-            <w:r>
-              <w:rPr>
-                <w:b w:val="0"/>
-                <w:bCs/>
-              </w:rPr>
-              <w:t>} :</w:t>
-            </w:r>
-            <w:proofErr w:type="gramEnd"/>
-            <w:r>
-              <w:rPr>
-                <w:b w:val="0"/>
-                <w:bCs/>
-              </w:rPr>
-              <w:t xml:space="preserve"> [0-5][0-9]:[0-5][0-9]</w:t>
+              <w:t>[0-9]{2} : [0-5][0-9]:[0-5][0-9]</w:t>
             </w:r>
           </w:p>
         </w:tc>
@@ -491,7 +437,6 @@
                 <w:bCs/>
               </w:rPr>
             </w:pPr>
-            <w:proofErr w:type="spellStart"/>
             <w:r>
               <w:rPr>
                 <w:b w:val="0"/>
@@ -499,7 +444,6 @@
               </w:rPr>
               <w:t>Longtext</w:t>
             </w:r>
-            <w:proofErr w:type="spellEnd"/>
           </w:p>
         </w:tc>
         <w:tc>
@@ -659,7 +603,6 @@
                 <w:bCs/>
               </w:rPr>
             </w:pPr>
-            <w:proofErr w:type="spellStart"/>
             <w:r>
               <w:rPr>
                 <w:b w:val="0"/>
@@ -667,7 +610,6 @@
               </w:rPr>
               <w:t>albumId</w:t>
             </w:r>
-            <w:proofErr w:type="spellEnd"/>
           </w:p>
         </w:tc>
         <w:tc>
@@ -703,21 +645,12 @@
                 <w:bCs/>
               </w:rPr>
             </w:pPr>
-            <w:proofErr w:type="gramStart"/>
-            <w:r>
-              <w:rPr>
-                <w:b w:val="0"/>
-                <w:bCs/>
-              </w:rPr>
-              <w:t>char(</w:t>
-            </w:r>
-            <w:proofErr w:type="gramEnd"/>
-            <w:r>
-              <w:rPr>
-                <w:b w:val="0"/>
-                <w:bCs/>
-              </w:rPr>
-              <w:t>5)</w:t>
+            <w:r>
+              <w:rPr>
+                <w:b w:val="0"/>
+                <w:bCs/>
+              </w:rPr>
+              <w:t>char(5)</w:t>
             </w:r>
           </w:p>
         </w:tc>
@@ -733,7 +666,6 @@
                 <w:bCs/>
               </w:rPr>
             </w:pPr>
-            <w:proofErr w:type="gramStart"/>
             <w:r>
               <w:rPr>
                 <w:b w:val="0"/>
@@ -746,15 +678,7 @@
                 <w:b w:val="0"/>
                 <w:bCs/>
               </w:rPr>
-              <w:t>[</w:t>
-            </w:r>
-            <w:proofErr w:type="gramEnd"/>
-            <w:r>
-              <w:rPr>
-                <w:b w:val="0"/>
-                <w:bCs/>
-              </w:rPr>
-              <w:t>0-9]{4}</w:t>
+              <w:t>[0-9]{4}</w:t>
             </w:r>
           </w:p>
         </w:tc>
@@ -813,21 +737,12 @@
                 <w:bCs/>
               </w:rPr>
             </w:pPr>
-            <w:proofErr w:type="gramStart"/>
-            <w:r>
-              <w:rPr>
-                <w:b w:val="0"/>
-                <w:bCs/>
-              </w:rPr>
-              <w:t>varchar(</w:t>
-            </w:r>
-            <w:proofErr w:type="gramEnd"/>
-            <w:r>
-              <w:rPr>
-                <w:b w:val="0"/>
-                <w:bCs/>
-              </w:rPr>
-              <w:t>100)</w:t>
+            <w:r>
+              <w:rPr>
+                <w:b w:val="0"/>
+                <w:bCs/>
+              </w:rPr>
+              <w:t>varchar(100)</w:t>
             </w:r>
           </w:p>
         </w:tc>
@@ -847,16 +762,8 @@
               <w:rPr>
                 <w:b w:val="0"/>
               </w:rPr>
-              <w:t>([A-Z] | [a-z] | [0-9</w:t>
-            </w:r>
-            <w:proofErr w:type="gramStart"/>
-            <w:r>
-              <w:rPr>
-                <w:b w:val="0"/>
-              </w:rPr>
-              <w:t>])+</w:t>
-            </w:r>
-            <w:proofErr w:type="gramEnd"/>
+              <w:t>([A-Z] | [a-z] | [0-9])+</w:t>
+            </w:r>
           </w:p>
         </w:tc>
       </w:tr>
@@ -873,7 +780,6 @@
                 <w:bCs/>
               </w:rPr>
             </w:pPr>
-            <w:proofErr w:type="spellStart"/>
             <w:r>
               <w:rPr>
                 <w:b w:val="0"/>
@@ -881,7 +787,6 @@
               </w:rPr>
               <w:t>genreId</w:t>
             </w:r>
-            <w:proofErr w:type="spellEnd"/>
           </w:p>
         </w:tc>
         <w:tc>
@@ -916,21 +821,12 @@
                 <w:bCs/>
               </w:rPr>
             </w:pPr>
-            <w:proofErr w:type="gramStart"/>
-            <w:r>
-              <w:rPr>
-                <w:b w:val="0"/>
-                <w:bCs/>
-              </w:rPr>
-              <w:t>char(</w:t>
-            </w:r>
-            <w:proofErr w:type="gramEnd"/>
-            <w:r>
-              <w:rPr>
-                <w:b w:val="0"/>
-                <w:bCs/>
-              </w:rPr>
-              <w:t>5)</w:t>
+            <w:r>
+              <w:rPr>
+                <w:b w:val="0"/>
+                <w:bCs/>
+              </w:rPr>
+              <w:t>char(5)</w:t>
             </w:r>
           </w:p>
         </w:tc>
@@ -946,19 +842,11 @@
                 <w:bCs/>
               </w:rPr>
             </w:pPr>
-            <w:proofErr w:type="gramStart"/>
-            <w:r>
-              <w:rPr>
-                <w:b w:val="0"/>
-              </w:rPr>
-              <w:t>G[</w:t>
-            </w:r>
-            <w:proofErr w:type="gramEnd"/>
-            <w:r>
-              <w:rPr>
-                <w:b w:val="0"/>
-              </w:rPr>
-              <w:t>0-9]{4}</w:t>
+            <w:r>
+              <w:rPr>
+                <w:b w:val="0"/>
+              </w:rPr>
+              <w:t>G[0-9]{4}</w:t>
             </w:r>
           </w:p>
         </w:tc>
@@ -976,7 +864,6 @@
                 <w:bCs/>
               </w:rPr>
             </w:pPr>
-            <w:proofErr w:type="spellStart"/>
             <w:r>
               <w:rPr>
                 <w:b w:val="0"/>
@@ -984,7 +871,6 @@
               </w:rPr>
               <w:t>labelId</w:t>
             </w:r>
-            <w:proofErr w:type="spellEnd"/>
           </w:p>
         </w:tc>
         <w:tc>
@@ -1020,21 +906,12 @@
                 <w:bCs/>
               </w:rPr>
             </w:pPr>
-            <w:proofErr w:type="gramStart"/>
-            <w:r>
-              <w:rPr>
-                <w:b w:val="0"/>
-                <w:bCs/>
-              </w:rPr>
-              <w:t>char(</w:t>
-            </w:r>
-            <w:proofErr w:type="gramEnd"/>
-            <w:r>
-              <w:rPr>
-                <w:b w:val="0"/>
-                <w:bCs/>
-              </w:rPr>
-              <w:t>5)</w:t>
+            <w:r>
+              <w:rPr>
+                <w:b w:val="0"/>
+                <w:bCs/>
+              </w:rPr>
+              <w:t>char(5)</w:t>
             </w:r>
           </w:p>
         </w:tc>
@@ -1050,19 +927,11 @@
                 <w:bCs/>
               </w:rPr>
             </w:pPr>
-            <w:proofErr w:type="gramStart"/>
-            <w:r>
-              <w:rPr>
-                <w:b w:val="0"/>
-              </w:rPr>
-              <w:t>L[</w:t>
-            </w:r>
-            <w:proofErr w:type="gramEnd"/>
-            <w:r>
-              <w:rPr>
-                <w:b w:val="0"/>
-              </w:rPr>
-              <w:t>0-9]{4}</w:t>
+            <w:r>
+              <w:rPr>
+                <w:b w:val="0"/>
+              </w:rPr>
+              <w:t>L[0-9]{4}</w:t>
             </w:r>
           </w:p>
         </w:tc>
@@ -1080,7 +949,6 @@
                 <w:bCs/>
               </w:rPr>
             </w:pPr>
-            <w:proofErr w:type="spellStart"/>
             <w:r>
               <w:rPr>
                 <w:b w:val="0"/>
@@ -1088,7 +956,6 @@
               </w:rPr>
               <w:t>recordingType</w:t>
             </w:r>
-            <w:proofErr w:type="spellEnd"/>
           </w:p>
         </w:tc>
         <w:tc>
@@ -1183,11 +1050,9 @@
       <w:pPr>
         <w:ind w:left="-389"/>
       </w:pPr>
-      <w:proofErr w:type="spellStart"/>
       <w:r>
         <w:t>SongAlbum</w:t>
       </w:r>
-      <w:proofErr w:type="spellEnd"/>
     </w:p>
     <w:tbl>
       <w:tblPr>
@@ -1301,7 +1166,6 @@
                 <w:bCs/>
               </w:rPr>
             </w:pPr>
-            <w:proofErr w:type="spellStart"/>
             <w:r>
               <w:rPr>
                 <w:b w:val="0"/>
@@ -1309,7 +1173,6 @@
               </w:rPr>
               <w:t>songId</w:t>
             </w:r>
-            <w:proofErr w:type="spellEnd"/>
           </w:p>
         </w:tc>
         <w:tc>
@@ -1352,21 +1215,12 @@
                 <w:bCs/>
               </w:rPr>
             </w:pPr>
-            <w:proofErr w:type="gramStart"/>
-            <w:r>
-              <w:rPr>
-                <w:b w:val="0"/>
-                <w:bCs/>
-              </w:rPr>
-              <w:t>char(</w:t>
-            </w:r>
-            <w:proofErr w:type="gramEnd"/>
-            <w:r>
-              <w:rPr>
-                <w:b w:val="0"/>
-                <w:bCs/>
-              </w:rPr>
-              <w:t>5)</w:t>
+            <w:r>
+              <w:rPr>
+                <w:b w:val="0"/>
+                <w:bCs/>
+              </w:rPr>
+              <w:t>char(5)</w:t>
             </w:r>
           </w:p>
         </w:tc>
@@ -1382,21 +1236,12 @@
                 <w:bCs/>
               </w:rPr>
             </w:pPr>
-            <w:proofErr w:type="gramStart"/>
-            <w:r>
-              <w:rPr>
-                <w:b w:val="0"/>
-                <w:bCs/>
-              </w:rPr>
-              <w:t>S[</w:t>
-            </w:r>
-            <w:proofErr w:type="gramEnd"/>
-            <w:r>
-              <w:rPr>
-                <w:b w:val="0"/>
-                <w:bCs/>
-              </w:rPr>
-              <w:t>0-9]{4}</w:t>
+            <w:r>
+              <w:rPr>
+                <w:b w:val="0"/>
+                <w:bCs/>
+              </w:rPr>
+              <w:t>S[0-9]{4}</w:t>
             </w:r>
           </w:p>
         </w:tc>
@@ -1414,7 +1259,6 @@
                 <w:bCs/>
               </w:rPr>
             </w:pPr>
-            <w:proofErr w:type="spellStart"/>
             <w:r>
               <w:rPr>
                 <w:b w:val="0"/>
@@ -1422,7 +1266,6 @@
               </w:rPr>
               <w:t>albumId</w:t>
             </w:r>
-            <w:proofErr w:type="spellEnd"/>
           </w:p>
         </w:tc>
         <w:tc>
@@ -1479,21 +1322,12 @@
                 <w:bCs/>
               </w:rPr>
             </w:pPr>
-            <w:proofErr w:type="gramStart"/>
-            <w:r>
-              <w:rPr>
-                <w:b w:val="0"/>
-                <w:bCs/>
-              </w:rPr>
-              <w:t>char(</w:t>
-            </w:r>
-            <w:proofErr w:type="gramEnd"/>
-            <w:r>
-              <w:rPr>
-                <w:b w:val="0"/>
-                <w:bCs/>
-              </w:rPr>
-              <w:t>5)</w:t>
+            <w:r>
+              <w:rPr>
+                <w:b w:val="0"/>
+                <w:bCs/>
+              </w:rPr>
+              <w:t>char(5)</w:t>
             </w:r>
           </w:p>
         </w:tc>
@@ -1509,7 +1343,6 @@
                 <w:bCs/>
               </w:rPr>
             </w:pPr>
-            <w:proofErr w:type="gramStart"/>
             <w:r>
               <w:rPr>
                 <w:b w:val="0"/>
@@ -1522,15 +1355,7 @@
                 <w:b w:val="0"/>
                 <w:bCs/>
               </w:rPr>
-              <w:t>[</w:t>
-            </w:r>
-            <w:proofErr w:type="gramEnd"/>
-            <w:r>
-              <w:rPr>
-                <w:b w:val="0"/>
-                <w:bCs/>
-              </w:rPr>
-              <w:t>0-9]{4}</w:t>
+              <w:t>[0-9]{4}</w:t>
             </w:r>
           </w:p>
         </w:tc>
@@ -1665,7 +1490,6 @@
                 <w:bCs/>
               </w:rPr>
             </w:pPr>
-            <w:proofErr w:type="spellStart"/>
             <w:r>
               <w:rPr>
                 <w:b w:val="0"/>
@@ -1673,7 +1497,6 @@
               </w:rPr>
               <w:t>labelId</w:t>
             </w:r>
-            <w:proofErr w:type="spellEnd"/>
           </w:p>
         </w:tc>
         <w:tc>
@@ -1709,21 +1532,12 @@
                 <w:bCs/>
               </w:rPr>
             </w:pPr>
-            <w:proofErr w:type="gramStart"/>
-            <w:r>
-              <w:rPr>
-                <w:b w:val="0"/>
-                <w:bCs/>
-              </w:rPr>
-              <w:t>char(</w:t>
-            </w:r>
-            <w:proofErr w:type="gramEnd"/>
-            <w:r>
-              <w:rPr>
-                <w:b w:val="0"/>
-                <w:bCs/>
-              </w:rPr>
-              <w:t>5)</w:t>
+            <w:r>
+              <w:rPr>
+                <w:b w:val="0"/>
+                <w:bCs/>
+              </w:rPr>
+              <w:t>char(5)</w:t>
             </w:r>
           </w:p>
         </w:tc>
@@ -1739,19 +1553,11 @@
                 <w:bCs/>
               </w:rPr>
             </w:pPr>
-            <w:proofErr w:type="gramStart"/>
-            <w:r>
-              <w:rPr>
-                <w:b w:val="0"/>
-              </w:rPr>
-              <w:t>L[</w:t>
-            </w:r>
-            <w:proofErr w:type="gramEnd"/>
-            <w:r>
-              <w:rPr>
-                <w:b w:val="0"/>
-              </w:rPr>
-              <w:t>0-9]{4}</w:t>
+            <w:r>
+              <w:rPr>
+                <w:b w:val="0"/>
+              </w:rPr>
+              <w:t>L[0-9]{4}</w:t>
             </w:r>
           </w:p>
         </w:tc>
@@ -1811,21 +1617,12 @@
                 <w:bCs/>
               </w:rPr>
             </w:pPr>
-            <w:proofErr w:type="gramStart"/>
-            <w:r>
-              <w:rPr>
-                <w:b w:val="0"/>
-                <w:bCs/>
-              </w:rPr>
-              <w:t>varchar(</w:t>
-            </w:r>
-            <w:proofErr w:type="gramEnd"/>
-            <w:r>
-              <w:rPr>
-                <w:b w:val="0"/>
-                <w:bCs/>
-              </w:rPr>
-              <w:t>100)</w:t>
+            <w:r>
+              <w:rPr>
+                <w:b w:val="0"/>
+                <w:bCs/>
+              </w:rPr>
+              <w:t>varchar(100)</w:t>
             </w:r>
           </w:p>
         </w:tc>
@@ -1845,16 +1642,8 @@
               <w:rPr>
                 <w:b w:val="0"/>
               </w:rPr>
-              <w:t>([A-Z] | [a-z] | [0-1</w:t>
-            </w:r>
-            <w:proofErr w:type="gramStart"/>
-            <w:r>
-              <w:rPr>
-                <w:b w:val="0"/>
-              </w:rPr>
-              <w:t>])+</w:t>
-            </w:r>
-            <w:proofErr w:type="gramEnd"/>
+              <w:t>([A-Z] | [a-z] | [0-1])+</w:t>
+            </w:r>
           </w:p>
         </w:tc>
       </w:tr>
@@ -1988,7 +1777,6 @@
                 <w:bCs/>
               </w:rPr>
             </w:pPr>
-            <w:proofErr w:type="spellStart"/>
             <w:r>
               <w:rPr>
                 <w:b w:val="0"/>
@@ -1996,7 +1784,6 @@
               </w:rPr>
               <w:t>genreId</w:t>
             </w:r>
-            <w:proofErr w:type="spellEnd"/>
           </w:p>
         </w:tc>
         <w:tc>
@@ -2032,21 +1819,12 @@
                 <w:bCs/>
               </w:rPr>
             </w:pPr>
-            <w:proofErr w:type="gramStart"/>
-            <w:r>
-              <w:rPr>
-                <w:b w:val="0"/>
-                <w:bCs/>
-              </w:rPr>
-              <w:t>char(</w:t>
-            </w:r>
-            <w:proofErr w:type="gramEnd"/>
-            <w:r>
-              <w:rPr>
-                <w:b w:val="0"/>
-                <w:bCs/>
-              </w:rPr>
-              <w:t>5)</w:t>
+            <w:r>
+              <w:rPr>
+                <w:b w:val="0"/>
+                <w:bCs/>
+              </w:rPr>
+              <w:t>char(5)</w:t>
             </w:r>
           </w:p>
         </w:tc>
@@ -2062,19 +1840,11 @@
                 <w:bCs/>
               </w:rPr>
             </w:pPr>
-            <w:proofErr w:type="gramStart"/>
-            <w:r>
-              <w:rPr>
-                <w:b w:val="0"/>
-              </w:rPr>
-              <w:t>G[</w:t>
-            </w:r>
-            <w:proofErr w:type="gramEnd"/>
-            <w:r>
-              <w:rPr>
-                <w:b w:val="0"/>
-              </w:rPr>
-              <w:t>0-9]{4}</w:t>
+            <w:r>
+              <w:rPr>
+                <w:b w:val="0"/>
+              </w:rPr>
+              <w:t>G[0-9]{4}</w:t>
             </w:r>
           </w:p>
         </w:tc>
@@ -2134,21 +1904,12 @@
                 <w:bCs/>
               </w:rPr>
             </w:pPr>
-            <w:proofErr w:type="gramStart"/>
-            <w:r>
-              <w:rPr>
-                <w:b w:val="0"/>
-                <w:bCs/>
-              </w:rPr>
-              <w:t>varchar(</w:t>
-            </w:r>
-            <w:proofErr w:type="gramEnd"/>
-            <w:r>
-              <w:rPr>
-                <w:b w:val="0"/>
-                <w:bCs/>
-              </w:rPr>
-              <w:t>100)</w:t>
+            <w:r>
+              <w:rPr>
+                <w:b w:val="0"/>
+                <w:bCs/>
+              </w:rPr>
+              <w:t>varchar(100)</w:t>
             </w:r>
           </w:p>
         </w:tc>
@@ -2168,16 +1929,8 @@
               <w:rPr>
                 <w:b w:val="0"/>
               </w:rPr>
-              <w:t>([A-Z] | [a-z] | [0-9</w:t>
-            </w:r>
-            <w:proofErr w:type="gramStart"/>
-            <w:r>
-              <w:rPr>
-                <w:b w:val="0"/>
-              </w:rPr>
-              <w:t>])+</w:t>
-            </w:r>
-            <w:proofErr w:type="gramEnd"/>
+              <w:t>([A-Z] | [a-z] | [0-9])+</w:t>
+            </w:r>
           </w:p>
         </w:tc>
       </w:tr>
@@ -2311,7 +2064,6 @@
                 <w:bCs/>
               </w:rPr>
             </w:pPr>
-            <w:proofErr w:type="spellStart"/>
             <w:r>
               <w:rPr>
                 <w:b w:val="0"/>
@@ -2319,7 +2071,6 @@
               </w:rPr>
               <w:t>bandId</w:t>
             </w:r>
-            <w:proofErr w:type="spellEnd"/>
           </w:p>
         </w:tc>
         <w:tc>
@@ -2355,21 +2106,12 @@
                 <w:bCs/>
               </w:rPr>
             </w:pPr>
-            <w:proofErr w:type="gramStart"/>
-            <w:r>
-              <w:rPr>
-                <w:b w:val="0"/>
-                <w:bCs/>
-              </w:rPr>
-              <w:t>char(</w:t>
-            </w:r>
-            <w:proofErr w:type="gramEnd"/>
-            <w:r>
-              <w:rPr>
-                <w:b w:val="0"/>
-                <w:bCs/>
-              </w:rPr>
-              <w:t>5)</w:t>
+            <w:r>
+              <w:rPr>
+                <w:b w:val="0"/>
+                <w:bCs/>
+              </w:rPr>
+              <w:t>char(5)</w:t>
             </w:r>
           </w:p>
         </w:tc>
@@ -2385,19 +2127,11 @@
                 <w:bCs/>
               </w:rPr>
             </w:pPr>
-            <w:proofErr w:type="gramStart"/>
-            <w:r>
-              <w:rPr>
-                <w:b w:val="0"/>
-              </w:rPr>
-              <w:t>B[</w:t>
-            </w:r>
-            <w:proofErr w:type="gramEnd"/>
-            <w:r>
-              <w:rPr>
-                <w:b w:val="0"/>
-              </w:rPr>
-              <w:t>0-9]{4}</w:t>
+            <w:r>
+              <w:rPr>
+                <w:b w:val="0"/>
+              </w:rPr>
+              <w:t>B[0-9]{4}</w:t>
             </w:r>
           </w:p>
         </w:tc>
@@ -2457,21 +2191,12 @@
                 <w:bCs/>
               </w:rPr>
             </w:pPr>
-            <w:proofErr w:type="gramStart"/>
-            <w:r>
-              <w:rPr>
-                <w:b w:val="0"/>
-                <w:bCs/>
-              </w:rPr>
-              <w:t>varchar(</w:t>
-            </w:r>
-            <w:proofErr w:type="gramEnd"/>
-            <w:r>
-              <w:rPr>
-                <w:b w:val="0"/>
-                <w:bCs/>
-              </w:rPr>
-              <w:t>100)</w:t>
+            <w:r>
+              <w:rPr>
+                <w:b w:val="0"/>
+                <w:bCs/>
+              </w:rPr>
+              <w:t>varchar(100)</w:t>
             </w:r>
           </w:p>
         </w:tc>
@@ -2490,16 +2215,8 @@
               <w:rPr>
                 <w:b w:val="0"/>
               </w:rPr>
-              <w:t>([A-Z] | [a-z] | [0-1</w:t>
-            </w:r>
-            <w:proofErr w:type="gramStart"/>
-            <w:r>
-              <w:rPr>
-                <w:b w:val="0"/>
-              </w:rPr>
-              <w:t>])+</w:t>
-            </w:r>
-            <w:proofErr w:type="gramEnd"/>
+              <w:t>([A-Z] | [a-z] | [0-1])+</w:t>
+            </w:r>
           </w:p>
         </w:tc>
       </w:tr>
@@ -2561,21 +2278,12 @@
                 <w:bCs/>
               </w:rPr>
             </w:pPr>
-            <w:proofErr w:type="gramStart"/>
-            <w:r>
-              <w:rPr>
-                <w:b w:val="0"/>
-                <w:bCs/>
-              </w:rPr>
-              <w:t>varchar(</w:t>
-            </w:r>
-            <w:proofErr w:type="gramEnd"/>
-            <w:r>
-              <w:rPr>
-                <w:b w:val="0"/>
-                <w:bCs/>
-              </w:rPr>
-              <w:t>100)</w:t>
+            <w:r>
+              <w:rPr>
+                <w:b w:val="0"/>
+                <w:bCs/>
+              </w:rPr>
+              <w:t>varchar(100)</w:t>
             </w:r>
           </w:p>
         </w:tc>
@@ -2595,16 +2303,8 @@
               <w:rPr>
                 <w:b w:val="0"/>
               </w:rPr>
-              <w:t>[1-</w:t>
-            </w:r>
-            <w:proofErr w:type="gramStart"/>
-            <w:r>
-              <w:rPr>
-                <w:b w:val="0"/>
-              </w:rPr>
-              <w:t>9]+</w:t>
-            </w:r>
-            <w:proofErr w:type="gramEnd"/>
+              <w:t>[1-9]+</w:t>
+            </w:r>
           </w:p>
         </w:tc>
       </w:tr>
@@ -2618,11 +2318,9 @@
       <w:pPr>
         <w:ind w:left="-389"/>
       </w:pPr>
-      <w:proofErr w:type="spellStart"/>
       <w:r>
         <w:t>BandAlbum</w:t>
       </w:r>
-      <w:proofErr w:type="spellEnd"/>
     </w:p>
     <w:tbl>
       <w:tblPr>
@@ -2736,7 +2434,6 @@
                 <w:bCs/>
               </w:rPr>
             </w:pPr>
-            <w:proofErr w:type="spellStart"/>
             <w:r>
               <w:rPr>
                 <w:b w:val="0"/>
@@ -2744,7 +2441,6 @@
               </w:rPr>
               <w:t>bandId</w:t>
             </w:r>
-            <w:proofErr w:type="spellEnd"/>
           </w:p>
         </w:tc>
         <w:tc>
@@ -2780,21 +2476,12 @@
                 <w:bCs/>
               </w:rPr>
             </w:pPr>
-            <w:proofErr w:type="gramStart"/>
-            <w:r>
-              <w:rPr>
-                <w:b w:val="0"/>
-                <w:bCs/>
-              </w:rPr>
-              <w:t>char(</w:t>
-            </w:r>
-            <w:proofErr w:type="gramEnd"/>
-            <w:r>
-              <w:rPr>
-                <w:b w:val="0"/>
-                <w:bCs/>
-              </w:rPr>
-              <w:t>5)</w:t>
+            <w:r>
+              <w:rPr>
+                <w:b w:val="0"/>
+                <w:bCs/>
+              </w:rPr>
+              <w:t>char(5)</w:t>
             </w:r>
           </w:p>
         </w:tc>
@@ -2810,19 +2497,11 @@
                 <w:bCs/>
               </w:rPr>
             </w:pPr>
-            <w:proofErr w:type="gramStart"/>
-            <w:r>
-              <w:rPr>
-                <w:b w:val="0"/>
-              </w:rPr>
-              <w:t>B[</w:t>
-            </w:r>
-            <w:proofErr w:type="gramEnd"/>
-            <w:r>
-              <w:rPr>
-                <w:b w:val="0"/>
-              </w:rPr>
-              <w:t>0-9]{4}</w:t>
+            <w:r>
+              <w:rPr>
+                <w:b w:val="0"/>
+              </w:rPr>
+              <w:t>B[0-9]{4}</w:t>
             </w:r>
           </w:p>
         </w:tc>
@@ -2840,7 +2519,6 @@
                 <w:bCs/>
               </w:rPr>
             </w:pPr>
-            <w:proofErr w:type="spellStart"/>
             <w:r>
               <w:rPr>
                 <w:b w:val="0"/>
@@ -2848,7 +2526,6 @@
               </w:rPr>
               <w:t>albumId</w:t>
             </w:r>
-            <w:proofErr w:type="spellEnd"/>
           </w:p>
         </w:tc>
         <w:tc>
@@ -2884,21 +2561,12 @@
                 <w:bCs/>
               </w:rPr>
             </w:pPr>
-            <w:proofErr w:type="gramStart"/>
-            <w:r>
-              <w:rPr>
-                <w:b w:val="0"/>
-                <w:bCs/>
-              </w:rPr>
-              <w:t>Char(</w:t>
-            </w:r>
-            <w:proofErr w:type="gramEnd"/>
-            <w:r>
-              <w:rPr>
-                <w:b w:val="0"/>
-                <w:bCs/>
-              </w:rPr>
-              <w:t>5)</w:t>
+            <w:r>
+              <w:rPr>
+                <w:b w:val="0"/>
+                <w:bCs/>
+              </w:rPr>
+              <w:t>Char(5)</w:t>
             </w:r>
           </w:p>
         </w:tc>
@@ -2914,19 +2582,11 @@
                 <w:bCs/>
               </w:rPr>
             </w:pPr>
-            <w:proofErr w:type="gramStart"/>
-            <w:r>
-              <w:rPr>
-                <w:b w:val="0"/>
-              </w:rPr>
-              <w:t>A[</w:t>
-            </w:r>
-            <w:proofErr w:type="gramEnd"/>
-            <w:r>
-              <w:rPr>
-                <w:b w:val="0"/>
-              </w:rPr>
-              <w:t>0-9]{4}</w:t>
+            <w:r>
+              <w:rPr>
+                <w:b w:val="0"/>
+              </w:rPr>
+              <w:t>A[0-9]{4}</w:t>
             </w:r>
           </w:p>
         </w:tc>
@@ -2941,7 +2601,13 @@
       <w:pPr>
         <w:ind w:left="-389"/>
       </w:pPr>
+    </w:p>
+    <w:p>
+      <w:pPr>
+        <w:ind w:left="-389"/>
+      </w:pPr>
       <w:r>
+        <w:lastRenderedPageBreak/>
         <w:t>Concert</w:t>
       </w:r>
     </w:p>
@@ -2976,7 +2642,6 @@
                 <w:b w:val="0"/>
                 <w:bCs/>
               </w:rPr>
-              <w:lastRenderedPageBreak/>
               <w:t>Attribute Name</w:t>
             </w:r>
           </w:p>
@@ -3058,7 +2723,6 @@
                 <w:bCs/>
               </w:rPr>
             </w:pPr>
-            <w:proofErr w:type="spellStart"/>
             <w:r>
               <w:rPr>
                 <w:b w:val="0"/>
@@ -3066,7 +2730,6 @@
               </w:rPr>
               <w:t>concertId</w:t>
             </w:r>
-            <w:proofErr w:type="spellEnd"/>
           </w:p>
         </w:tc>
         <w:tc>
@@ -3102,21 +2765,12 @@
                 <w:bCs/>
               </w:rPr>
             </w:pPr>
-            <w:proofErr w:type="gramStart"/>
-            <w:r>
-              <w:rPr>
-                <w:b w:val="0"/>
-                <w:bCs/>
-              </w:rPr>
-              <w:t>char(</w:t>
-            </w:r>
-            <w:proofErr w:type="gramEnd"/>
-            <w:r>
-              <w:rPr>
-                <w:b w:val="0"/>
-                <w:bCs/>
-              </w:rPr>
-              <w:t>5)</w:t>
+            <w:r>
+              <w:rPr>
+                <w:b w:val="0"/>
+                <w:bCs/>
+              </w:rPr>
+              <w:t>char(5)</w:t>
             </w:r>
           </w:p>
         </w:tc>
@@ -3132,19 +2786,11 @@
                 <w:bCs/>
               </w:rPr>
             </w:pPr>
-            <w:proofErr w:type="gramStart"/>
-            <w:r>
-              <w:rPr>
-                <w:b w:val="0"/>
-              </w:rPr>
-              <w:t>C[</w:t>
-            </w:r>
-            <w:proofErr w:type="gramEnd"/>
-            <w:r>
-              <w:rPr>
-                <w:b w:val="0"/>
-              </w:rPr>
-              <w:t>0-9]{4}</w:t>
+            <w:r>
+              <w:rPr>
+                <w:b w:val="0"/>
+              </w:rPr>
+              <w:t>C[0-9]{4}</w:t>
             </w:r>
           </w:p>
         </w:tc>
@@ -3204,30 +2850,12 @@
                 <w:bCs/>
               </w:rPr>
             </w:pPr>
-            <w:proofErr w:type="spellStart"/>
-            <w:proofErr w:type="gramStart"/>
-            <w:r>
-              <w:rPr>
-                <w:b w:val="0"/>
-                <w:bCs/>
-              </w:rPr>
-              <w:t>varChar</w:t>
-            </w:r>
-            <w:proofErr w:type="spellEnd"/>
-            <w:r>
-              <w:rPr>
-                <w:b w:val="0"/>
-                <w:bCs/>
-              </w:rPr>
-              <w:t>(</w:t>
-            </w:r>
-            <w:proofErr w:type="gramEnd"/>
-            <w:r>
-              <w:rPr>
-                <w:b w:val="0"/>
-                <w:bCs/>
-              </w:rPr>
-              <w:t>5)</w:t>
+            <w:r>
+              <w:rPr>
+                <w:b w:val="0"/>
+                <w:bCs/>
+              </w:rPr>
+              <w:t>varChar(5)</w:t>
             </w:r>
           </w:p>
         </w:tc>
@@ -3247,21 +2875,7 @@
               <w:rPr>
                 <w:b w:val="0"/>
               </w:rPr>
-              <w:t>([A-Z] | [a-z] | [0-9</w:t>
-            </w:r>
-            <w:proofErr w:type="gramStart"/>
-            <w:r>
-              <w:rPr>
-                <w:b w:val="0"/>
-              </w:rPr>
-              <w:t>])+</w:t>
-            </w:r>
-            <w:proofErr w:type="gramEnd"/>
-            <w:r>
-              <w:rPr>
-                <w:b w:val="0"/>
-              </w:rPr>
-              <w:t xml:space="preserve"> , ([A-Z] | [a-z] | [0-9])+</w:t>
+              <w:t>([A-Z] | [a-z] | [0-9])+ , ([A-Z] | [a-z] | [0-9])+</w:t>
             </w:r>
           </w:p>
         </w:tc>
@@ -3361,11 +2975,9 @@
       <w:pPr>
         <w:ind w:left="-389"/>
       </w:pPr>
-      <w:proofErr w:type="spellStart"/>
       <w:r>
         <w:t>SongConcert</w:t>
       </w:r>
-      <w:proofErr w:type="spellEnd"/>
     </w:p>
     <w:tbl>
       <w:tblPr>
@@ -3479,7 +3091,6 @@
                 <w:bCs/>
               </w:rPr>
             </w:pPr>
-            <w:proofErr w:type="spellStart"/>
             <w:r>
               <w:rPr>
                 <w:b w:val="0"/>
@@ -3501,7 +3112,6 @@
               </w:rPr>
               <w:t>ertId</w:t>
             </w:r>
-            <w:proofErr w:type="spellEnd"/>
           </w:p>
         </w:tc>
         <w:tc>
@@ -3537,21 +3147,12 @@
                 <w:bCs/>
               </w:rPr>
             </w:pPr>
-            <w:proofErr w:type="gramStart"/>
-            <w:r>
-              <w:rPr>
-                <w:b w:val="0"/>
-                <w:bCs/>
-              </w:rPr>
-              <w:t>char(</w:t>
-            </w:r>
-            <w:proofErr w:type="gramEnd"/>
-            <w:r>
-              <w:rPr>
-                <w:b w:val="0"/>
-                <w:bCs/>
-              </w:rPr>
-              <w:t>5)</w:t>
+            <w:r>
+              <w:rPr>
+                <w:b w:val="0"/>
+                <w:bCs/>
+              </w:rPr>
+              <w:t>char(5)</w:t>
             </w:r>
           </w:p>
         </w:tc>
@@ -3567,19 +3168,11 @@
                 <w:bCs/>
               </w:rPr>
             </w:pPr>
-            <w:proofErr w:type="gramStart"/>
-            <w:r>
-              <w:rPr>
-                <w:b w:val="0"/>
-              </w:rPr>
-              <w:t>C[</w:t>
-            </w:r>
-            <w:proofErr w:type="gramEnd"/>
-            <w:r>
-              <w:rPr>
-                <w:b w:val="0"/>
-              </w:rPr>
-              <w:t>0-9]{4}</w:t>
+            <w:r>
+              <w:rPr>
+                <w:b w:val="0"/>
+              </w:rPr>
+              <w:t>C[0-9]{4}</w:t>
             </w:r>
           </w:p>
         </w:tc>
@@ -3597,7 +3190,6 @@
                 <w:bCs/>
               </w:rPr>
             </w:pPr>
-            <w:proofErr w:type="spellStart"/>
             <w:r>
               <w:rPr>
                 <w:b w:val="0"/>
@@ -3605,7 +3197,6 @@
               </w:rPr>
               <w:t>songId</w:t>
             </w:r>
-            <w:proofErr w:type="spellEnd"/>
           </w:p>
         </w:tc>
         <w:tc>
@@ -3641,21 +3232,12 @@
                 <w:bCs/>
               </w:rPr>
             </w:pPr>
-            <w:proofErr w:type="gramStart"/>
-            <w:r>
-              <w:rPr>
-                <w:b w:val="0"/>
-                <w:bCs/>
-              </w:rPr>
-              <w:t>char(</w:t>
-            </w:r>
-            <w:proofErr w:type="gramEnd"/>
-            <w:r>
-              <w:rPr>
-                <w:b w:val="0"/>
-                <w:bCs/>
-              </w:rPr>
-              <w:t>5)</w:t>
+            <w:r>
+              <w:rPr>
+                <w:b w:val="0"/>
+                <w:bCs/>
+              </w:rPr>
+              <w:t>char(5)</w:t>
             </w:r>
           </w:p>
         </w:tc>
@@ -3671,19 +3253,309 @@
                 <w:bCs/>
               </w:rPr>
             </w:pPr>
-            <w:proofErr w:type="gramStart"/>
-            <w:r>
-              <w:rPr>
-                <w:b w:val="0"/>
-              </w:rPr>
-              <w:t>S[</w:t>
-            </w:r>
-            <w:proofErr w:type="gramEnd"/>
-            <w:r>
-              <w:rPr>
-                <w:b w:val="0"/>
-              </w:rPr>
-              <w:t>0-9]{4}</w:t>
+            <w:r>
+              <w:rPr>
+                <w:b w:val="0"/>
+              </w:rPr>
+              <w:t>S[0-9]{4}</w:t>
+            </w:r>
+          </w:p>
+        </w:tc>
+      </w:tr>
+    </w:tbl>
+    <w:p>
+      <w:pPr>
+        <w:ind w:left="-389"/>
+      </w:pPr>
+    </w:p>
+    <w:p>
+      <w:pPr>
+        <w:ind w:left="-389"/>
+      </w:pPr>
+      <w:r>
+        <w:t>BandConcert</w:t>
+      </w:r>
+    </w:p>
+    <w:tbl>
+      <w:tblPr>
+        <w:tblStyle w:val="TableGrid0"/>
+        <w:tblW w:w="10194" w:type="dxa"/>
+        <w:tblInd w:w="-389" w:type="dxa"/>
+        <w:tblLook w:val="04A0" w:firstRow="1" w:lastRow="0" w:firstColumn="1" w:lastColumn="0" w:noHBand="0" w:noVBand="1"/>
+      </w:tblPr>
+      <w:tblGrid>
+        <w:gridCol w:w="2337"/>
+        <w:gridCol w:w="2337"/>
+        <w:gridCol w:w="2338"/>
+        <w:gridCol w:w="3182"/>
+      </w:tblGrid>
+      <w:tr>
+        <w:tc>
+          <w:tcPr>
+            <w:tcW w:w="2337" w:type="dxa"/>
+          </w:tcPr>
+          <w:p>
+            <w:pPr>
+              <w:ind w:left="0" w:firstLine="0"/>
+              <w:rPr>
+                <w:b w:val="0"/>
+                <w:bCs/>
+              </w:rPr>
+            </w:pPr>
+            <w:r>
+              <w:rPr>
+                <w:b w:val="0"/>
+                <w:bCs/>
+              </w:rPr>
+              <w:t>Attribute Name</w:t>
+            </w:r>
+          </w:p>
+        </w:tc>
+        <w:tc>
+          <w:tcPr>
+            <w:tcW w:w="2337" w:type="dxa"/>
+          </w:tcPr>
+          <w:p>
+            <w:pPr>
+              <w:ind w:left="0" w:firstLine="0"/>
+              <w:rPr>
+                <w:b w:val="0"/>
+                <w:bCs/>
+              </w:rPr>
+            </w:pPr>
+            <w:r>
+              <w:rPr>
+                <w:b w:val="0"/>
+                <w:bCs/>
+              </w:rPr>
+              <w:t>Description</w:t>
+            </w:r>
+          </w:p>
+        </w:tc>
+        <w:tc>
+          <w:tcPr>
+            <w:tcW w:w="2338" w:type="dxa"/>
+          </w:tcPr>
+          <w:p>
+            <w:pPr>
+              <w:ind w:left="0" w:firstLine="0"/>
+              <w:rPr>
+                <w:b w:val="0"/>
+                <w:bCs/>
+              </w:rPr>
+            </w:pPr>
+            <w:r>
+              <w:rPr>
+                <w:b w:val="0"/>
+                <w:bCs/>
+              </w:rPr>
+              <w:t>Data Type</w:t>
+            </w:r>
+          </w:p>
+        </w:tc>
+        <w:tc>
+          <w:tcPr>
+            <w:tcW w:w="3182" w:type="dxa"/>
+          </w:tcPr>
+          <w:p>
+            <w:pPr>
+              <w:ind w:left="0" w:firstLine="0"/>
+              <w:rPr>
+                <w:b w:val="0"/>
+                <w:bCs/>
+              </w:rPr>
+            </w:pPr>
+            <w:r>
+              <w:rPr>
+                <w:b w:val="0"/>
+                <w:bCs/>
+              </w:rPr>
+              <w:t>Acceptable Values</w:t>
+            </w:r>
+          </w:p>
+        </w:tc>
+      </w:tr>
+      <w:tr>
+        <w:tc>
+          <w:tcPr>
+            <w:tcW w:w="2337" w:type="dxa"/>
+          </w:tcPr>
+          <w:p>
+            <w:pPr>
+              <w:ind w:left="0" w:firstLine="0"/>
+              <w:rPr>
+                <w:b w:val="0"/>
+                <w:bCs/>
+              </w:rPr>
+            </w:pPr>
+            <w:r>
+              <w:rPr>
+                <w:b w:val="0"/>
+                <w:bCs/>
+              </w:rPr>
+              <w:t>concertId</w:t>
+            </w:r>
+          </w:p>
+        </w:tc>
+        <w:tc>
+          <w:tcPr>
+            <w:tcW w:w="2337" w:type="dxa"/>
+          </w:tcPr>
+          <w:p>
+            <w:pPr>
+              <w:ind w:left="0" w:firstLine="0"/>
+              <w:rPr>
+                <w:b w:val="0"/>
+                <w:bCs/>
+              </w:rPr>
+            </w:pPr>
+            <w:r>
+              <w:rPr>
+                <w:b w:val="0"/>
+                <w:bCs/>
+              </w:rPr>
+              <w:t>Primary and foreign key for concert</w:t>
+            </w:r>
+          </w:p>
+        </w:tc>
+        <w:tc>
+          <w:tcPr>
+            <w:tcW w:w="2338" w:type="dxa"/>
+          </w:tcPr>
+          <w:p>
+            <w:pPr>
+              <w:ind w:left="0" w:firstLine="0"/>
+              <w:rPr>
+                <w:b w:val="0"/>
+                <w:bCs/>
+              </w:rPr>
+            </w:pPr>
+            <w:r>
+              <w:rPr>
+                <w:b w:val="0"/>
+                <w:bCs/>
+              </w:rPr>
+              <w:t>char(5)</w:t>
+            </w:r>
+          </w:p>
+        </w:tc>
+        <w:tc>
+          <w:tcPr>
+            <w:tcW w:w="3182" w:type="dxa"/>
+          </w:tcPr>
+          <w:p>
+            <w:pPr>
+              <w:ind w:left="0" w:firstLine="0"/>
+              <w:rPr>
+                <w:b w:val="0"/>
+                <w:bCs/>
+              </w:rPr>
+            </w:pPr>
+            <w:r>
+              <w:rPr>
+                <w:b w:val="0"/>
+              </w:rPr>
+              <w:t>C[0-9]{4}</w:t>
+            </w:r>
+          </w:p>
+        </w:tc>
+      </w:tr>
+      <w:tr>
+        <w:tc>
+          <w:tcPr>
+            <w:tcW w:w="2337" w:type="dxa"/>
+          </w:tcPr>
+          <w:p>
+            <w:pPr>
+              <w:ind w:left="0" w:firstLine="0"/>
+              <w:rPr>
+                <w:b w:val="0"/>
+                <w:bCs/>
+              </w:rPr>
+            </w:pPr>
+            <w:r>
+              <w:rPr>
+                <w:b w:val="0"/>
+                <w:bCs/>
+              </w:rPr>
+              <w:t>bandId</w:t>
+            </w:r>
+          </w:p>
+        </w:tc>
+        <w:tc>
+          <w:tcPr>
+            <w:tcW w:w="2337" w:type="dxa"/>
+          </w:tcPr>
+          <w:p>
+            <w:pPr>
+              <w:ind w:left="0" w:firstLine="0"/>
+              <w:rPr>
+                <w:b w:val="0"/>
+                <w:bCs/>
+              </w:rPr>
+            </w:pPr>
+            <w:r>
+              <w:rPr>
+                <w:b w:val="0"/>
+                <w:bCs/>
+              </w:rPr>
+              <w:t xml:space="preserve">Primary and foreign key for </w:t>
+            </w:r>
+            <w:r>
+              <w:rPr>
+                <w:b w:val="0"/>
+                <w:bCs/>
+              </w:rPr>
+              <w:t>band</w:t>
+            </w:r>
+          </w:p>
+        </w:tc>
+        <w:tc>
+          <w:tcPr>
+            <w:tcW w:w="2338" w:type="dxa"/>
+          </w:tcPr>
+          <w:p>
+            <w:pPr>
+              <w:ind w:left="0" w:firstLine="0"/>
+              <w:rPr>
+                <w:b w:val="0"/>
+                <w:bCs/>
+              </w:rPr>
+            </w:pPr>
+            <w:r>
+              <w:rPr>
+                <w:b w:val="0"/>
+                <w:bCs/>
+              </w:rPr>
+              <w:t>char(5)</w:t>
+            </w:r>
+          </w:p>
+        </w:tc>
+        <w:tc>
+          <w:tcPr>
+            <w:tcW w:w="3182" w:type="dxa"/>
+          </w:tcPr>
+          <w:p>
+            <w:pPr>
+              <w:ind w:left="0" w:firstLine="0"/>
+              <w:rPr>
+                <w:b w:val="0"/>
+                <w:bCs/>
+              </w:rPr>
+            </w:pPr>
+            <w:r>
+              <w:rPr>
+                <w:b w:val="0"/>
+              </w:rPr>
+              <w:t>B</w:t>
+            </w:r>
+            <w:bookmarkStart w:id="0" w:name="_GoBack"/>
+            <w:bookmarkEnd w:id="0"/>
+            <w:r>
+              <w:rPr>
+                <w:b w:val="0"/>
+              </w:rPr>
+              <w:t>[0-9]{4}</w:t>
             </w:r>
           </w:p>
         </w:tc>
@@ -3814,7 +3686,6 @@
                 <w:bCs/>
               </w:rPr>
             </w:pPr>
-            <w:proofErr w:type="spellStart"/>
             <w:r>
               <w:rPr>
                 <w:b w:val="0"/>
@@ -3822,7 +3693,6 @@
               </w:rPr>
               <w:t>artistId</w:t>
             </w:r>
-            <w:proofErr w:type="spellEnd"/>
           </w:p>
         </w:tc>
         <w:tc>
@@ -3858,21 +3728,12 @@
                 <w:bCs/>
               </w:rPr>
             </w:pPr>
-            <w:proofErr w:type="gramStart"/>
-            <w:r>
-              <w:rPr>
-                <w:b w:val="0"/>
-                <w:bCs/>
-              </w:rPr>
-              <w:t>char(</w:t>
-            </w:r>
-            <w:proofErr w:type="gramEnd"/>
-            <w:r>
-              <w:rPr>
-                <w:b w:val="0"/>
-                <w:bCs/>
-              </w:rPr>
-              <w:t>5)</w:t>
+            <w:r>
+              <w:rPr>
+                <w:b w:val="0"/>
+                <w:bCs/>
+              </w:rPr>
+              <w:t>char(5)</w:t>
             </w:r>
           </w:p>
         </w:tc>
@@ -3888,19 +3749,11 @@
                 <w:bCs/>
               </w:rPr>
             </w:pPr>
-            <w:proofErr w:type="gramStart"/>
-            <w:r>
-              <w:rPr>
-                <w:b w:val="0"/>
-              </w:rPr>
-              <w:t>R[</w:t>
-            </w:r>
-            <w:proofErr w:type="gramEnd"/>
-            <w:r>
-              <w:rPr>
-                <w:b w:val="0"/>
-              </w:rPr>
-              <w:t>0-9]{4}</w:t>
+            <w:r>
+              <w:rPr>
+                <w:b w:val="0"/>
+              </w:rPr>
+              <w:t>R[0-9]{4}</w:t>
             </w:r>
           </w:p>
         </w:tc>
@@ -3960,30 +3813,12 @@
                 <w:bCs/>
               </w:rPr>
             </w:pPr>
-            <w:proofErr w:type="spellStart"/>
-            <w:proofErr w:type="gramStart"/>
-            <w:r>
-              <w:rPr>
-                <w:b w:val="0"/>
-                <w:bCs/>
-              </w:rPr>
-              <w:t>varChar</w:t>
-            </w:r>
-            <w:proofErr w:type="spellEnd"/>
-            <w:r>
-              <w:rPr>
-                <w:b w:val="0"/>
-                <w:bCs/>
-              </w:rPr>
-              <w:t>(</w:t>
-            </w:r>
-            <w:proofErr w:type="gramEnd"/>
-            <w:r>
-              <w:rPr>
-                <w:b w:val="0"/>
-                <w:bCs/>
-              </w:rPr>
-              <w:t>100)</w:t>
+            <w:r>
+              <w:rPr>
+                <w:b w:val="0"/>
+                <w:bCs/>
+              </w:rPr>
+              <w:t>varChar(100)</w:t>
             </w:r>
           </w:p>
         </w:tc>
@@ -4003,16 +3838,8 @@
               <w:rPr>
                 <w:b w:val="0"/>
               </w:rPr>
-              <w:t>([A-Z] | [a-z] | [0-9</w:t>
-            </w:r>
-            <w:proofErr w:type="gramStart"/>
-            <w:r>
-              <w:rPr>
-                <w:b w:val="0"/>
-              </w:rPr>
-              <w:t>])+</w:t>
-            </w:r>
-            <w:proofErr w:type="gramEnd"/>
+              <w:t>([A-Z] | [a-z] | [0-9])+</w:t>
+            </w:r>
           </w:p>
         </w:tc>
       </w:tr>
@@ -4026,11 +3853,9 @@
       <w:pPr>
         <w:ind w:left="-389"/>
       </w:pPr>
-      <w:proofErr w:type="spellStart"/>
       <w:r>
         <w:t>BandArtist</w:t>
       </w:r>
-      <w:proofErr w:type="spellEnd"/>
     </w:p>
     <w:tbl>
       <w:tblPr>
@@ -4144,7 +3969,6 @@
                 <w:bCs/>
               </w:rPr>
             </w:pPr>
-            <w:proofErr w:type="spellStart"/>
             <w:r>
               <w:rPr>
                 <w:b w:val="0"/>
@@ -4152,7 +3976,6 @@
               </w:rPr>
               <w:t>artistId</w:t>
             </w:r>
-            <w:proofErr w:type="spellEnd"/>
           </w:p>
         </w:tc>
         <w:tc>
@@ -4188,21 +4011,12 @@
                 <w:bCs/>
               </w:rPr>
             </w:pPr>
-            <w:proofErr w:type="gramStart"/>
-            <w:r>
-              <w:rPr>
-                <w:b w:val="0"/>
-                <w:bCs/>
-              </w:rPr>
-              <w:t>char(</w:t>
-            </w:r>
-            <w:proofErr w:type="gramEnd"/>
-            <w:r>
-              <w:rPr>
-                <w:b w:val="0"/>
-                <w:bCs/>
-              </w:rPr>
-              <w:t>5)</w:t>
+            <w:r>
+              <w:rPr>
+                <w:b w:val="0"/>
+                <w:bCs/>
+              </w:rPr>
+              <w:t>char(5)</w:t>
             </w:r>
           </w:p>
         </w:tc>
@@ -4218,19 +4032,11 @@
                 <w:bCs/>
               </w:rPr>
             </w:pPr>
-            <w:proofErr w:type="gramStart"/>
-            <w:r>
-              <w:rPr>
-                <w:b w:val="0"/>
-              </w:rPr>
-              <w:t>R[</w:t>
-            </w:r>
-            <w:proofErr w:type="gramEnd"/>
-            <w:r>
-              <w:rPr>
-                <w:b w:val="0"/>
-              </w:rPr>
-              <w:t>0-9]{4}</w:t>
+            <w:r>
+              <w:rPr>
+                <w:b w:val="0"/>
+              </w:rPr>
+              <w:t>R[0-9]{4}</w:t>
             </w:r>
           </w:p>
         </w:tc>
@@ -4248,7 +4054,6 @@
                 <w:bCs/>
               </w:rPr>
             </w:pPr>
-            <w:proofErr w:type="spellStart"/>
             <w:r>
               <w:rPr>
                 <w:b w:val="0"/>
@@ -4256,7 +4061,6 @@
               </w:rPr>
               <w:t>bandId</w:t>
             </w:r>
-            <w:proofErr w:type="spellEnd"/>
           </w:p>
         </w:tc>
         <w:tc>
@@ -4292,21 +4096,12 @@
                 <w:bCs/>
               </w:rPr>
             </w:pPr>
-            <w:proofErr w:type="gramStart"/>
-            <w:r>
-              <w:rPr>
-                <w:b w:val="0"/>
-                <w:bCs/>
-              </w:rPr>
-              <w:t>char(</w:t>
-            </w:r>
-            <w:proofErr w:type="gramEnd"/>
-            <w:r>
-              <w:rPr>
-                <w:b w:val="0"/>
-                <w:bCs/>
-              </w:rPr>
-              <w:t>5)</w:t>
+            <w:r>
+              <w:rPr>
+                <w:b w:val="0"/>
+                <w:bCs/>
+              </w:rPr>
+              <w:t>char(5)</w:t>
             </w:r>
           </w:p>
         </w:tc>
@@ -4322,19 +4117,11 @@
                 <w:bCs/>
               </w:rPr>
             </w:pPr>
-            <w:proofErr w:type="gramStart"/>
-            <w:r>
-              <w:rPr>
-                <w:b w:val="0"/>
-              </w:rPr>
-              <w:t>B[</w:t>
-            </w:r>
-            <w:proofErr w:type="gramEnd"/>
-            <w:r>
-              <w:rPr>
-                <w:b w:val="0"/>
-              </w:rPr>
-              <w:t>0-9]{4}</w:t>
+            <w:r>
+              <w:rPr>
+                <w:b w:val="0"/>
+              </w:rPr>
+              <w:t>B[0-9]{4}</w:t>
             </w:r>
           </w:p>
         </w:tc>
@@ -4349,11 +4136,9 @@
       <w:pPr>
         <w:ind w:left="-389"/>
       </w:pPr>
-      <w:proofErr w:type="spellStart"/>
       <w:r>
         <w:t>SongBand</w:t>
       </w:r>
-      <w:proofErr w:type="spellEnd"/>
     </w:p>
     <w:tbl>
       <w:tblPr>
@@ -4467,7 +4252,6 @@
                 <w:bCs/>
               </w:rPr>
             </w:pPr>
-            <w:proofErr w:type="spellStart"/>
             <w:r>
               <w:rPr>
                 <w:b w:val="0"/>
@@ -4475,7 +4259,6 @@
               </w:rPr>
               <w:t>songId</w:t>
             </w:r>
-            <w:proofErr w:type="spellEnd"/>
           </w:p>
         </w:tc>
         <w:tc>
@@ -4511,21 +4294,12 @@
                 <w:bCs/>
               </w:rPr>
             </w:pPr>
-            <w:proofErr w:type="gramStart"/>
-            <w:r>
-              <w:rPr>
-                <w:b w:val="0"/>
-                <w:bCs/>
-              </w:rPr>
-              <w:t>char(</w:t>
-            </w:r>
-            <w:proofErr w:type="gramEnd"/>
-            <w:r>
-              <w:rPr>
-                <w:b w:val="0"/>
-                <w:bCs/>
-              </w:rPr>
-              <w:t>5)</w:t>
+            <w:r>
+              <w:rPr>
+                <w:b w:val="0"/>
+                <w:bCs/>
+              </w:rPr>
+              <w:t>char(5)</w:t>
             </w:r>
           </w:p>
         </w:tc>
@@ -4541,19 +4315,11 @@
                 <w:bCs/>
               </w:rPr>
             </w:pPr>
-            <w:proofErr w:type="gramStart"/>
-            <w:r>
-              <w:rPr>
-                <w:b w:val="0"/>
-              </w:rPr>
-              <w:t>S[</w:t>
-            </w:r>
-            <w:proofErr w:type="gramEnd"/>
-            <w:r>
-              <w:rPr>
-                <w:b w:val="0"/>
-              </w:rPr>
-              <w:t>0-9]{4}</w:t>
+            <w:r>
+              <w:rPr>
+                <w:b w:val="0"/>
+              </w:rPr>
+              <w:t>S[0-9]{4}</w:t>
             </w:r>
           </w:p>
         </w:tc>
@@ -4571,7 +4337,6 @@
                 <w:bCs/>
               </w:rPr>
             </w:pPr>
-            <w:proofErr w:type="spellStart"/>
             <w:r>
               <w:rPr>
                 <w:b w:val="0"/>
@@ -4579,7 +4344,6 @@
               </w:rPr>
               <w:t>bandId</w:t>
             </w:r>
-            <w:proofErr w:type="spellEnd"/>
           </w:p>
         </w:tc>
         <w:tc>
@@ -4615,21 +4379,12 @@
                 <w:bCs/>
               </w:rPr>
             </w:pPr>
-            <w:proofErr w:type="gramStart"/>
-            <w:r>
-              <w:rPr>
-                <w:b w:val="0"/>
-                <w:bCs/>
-              </w:rPr>
-              <w:t>char(</w:t>
-            </w:r>
-            <w:proofErr w:type="gramEnd"/>
-            <w:r>
-              <w:rPr>
-                <w:b w:val="0"/>
-                <w:bCs/>
-              </w:rPr>
-              <w:t>5)</w:t>
+            <w:r>
+              <w:rPr>
+                <w:b w:val="0"/>
+                <w:bCs/>
+              </w:rPr>
+              <w:t>char(5)</w:t>
             </w:r>
           </w:p>
         </w:tc>
@@ -4645,19 +4400,11 @@
                 <w:bCs/>
               </w:rPr>
             </w:pPr>
-            <w:proofErr w:type="gramStart"/>
-            <w:r>
-              <w:rPr>
-                <w:b w:val="0"/>
-              </w:rPr>
-              <w:t>B[</w:t>
-            </w:r>
-            <w:proofErr w:type="gramEnd"/>
-            <w:r>
-              <w:rPr>
-                <w:b w:val="0"/>
-              </w:rPr>
-              <w:t>0-9]{4}</w:t>
+            <w:r>
+              <w:rPr>
+                <w:b w:val="0"/>
+              </w:rPr>
+              <w:t>B[0-9]{4}</w:t>
             </w:r>
           </w:p>
         </w:tc>
@@ -4872,7 +4619,6 @@
                 <w:bCs/>
               </w:rPr>
             </w:pPr>
-            <w:proofErr w:type="spellStart"/>
             <w:r>
               <w:rPr>
                 <w:b w:val="0"/>
@@ -4880,7 +4626,6 @@
               </w:rPr>
               <w:t>playlistId</w:t>
             </w:r>
-            <w:proofErr w:type="spellEnd"/>
           </w:p>
         </w:tc>
         <w:tc>
@@ -4916,21 +4661,12 @@
                 <w:bCs/>
               </w:rPr>
             </w:pPr>
-            <w:proofErr w:type="gramStart"/>
-            <w:r>
-              <w:rPr>
-                <w:b w:val="0"/>
-                <w:bCs/>
-              </w:rPr>
-              <w:t>char(</w:t>
-            </w:r>
-            <w:proofErr w:type="gramEnd"/>
-            <w:r>
-              <w:rPr>
-                <w:b w:val="0"/>
-                <w:bCs/>
-              </w:rPr>
-              <w:t>5)</w:t>
+            <w:r>
+              <w:rPr>
+                <w:b w:val="0"/>
+                <w:bCs/>
+              </w:rPr>
+              <w:t>char(5)</w:t>
             </w:r>
           </w:p>
         </w:tc>
@@ -4946,19 +4682,11 @@
                 <w:bCs/>
               </w:rPr>
             </w:pPr>
-            <w:proofErr w:type="gramStart"/>
-            <w:r>
-              <w:rPr>
-                <w:b w:val="0"/>
-              </w:rPr>
-              <w:t>P[</w:t>
-            </w:r>
-            <w:proofErr w:type="gramEnd"/>
-            <w:r>
-              <w:rPr>
-                <w:b w:val="0"/>
-              </w:rPr>
-              <w:t>0-9]{4}</w:t>
+            <w:r>
+              <w:rPr>
+                <w:b w:val="0"/>
+              </w:rPr>
+              <w:t>P[0-9]{4}</w:t>
             </w:r>
           </w:p>
         </w:tc>
@@ -5018,21 +4746,12 @@
                 <w:bCs/>
               </w:rPr>
             </w:pPr>
-            <w:proofErr w:type="gramStart"/>
-            <w:r>
-              <w:rPr>
-                <w:b w:val="0"/>
-                <w:bCs/>
-              </w:rPr>
-              <w:t>varchar(</w:t>
-            </w:r>
-            <w:proofErr w:type="gramEnd"/>
-            <w:r>
-              <w:rPr>
-                <w:b w:val="0"/>
-                <w:bCs/>
-              </w:rPr>
-              <w:t>100)</w:t>
+            <w:r>
+              <w:rPr>
+                <w:b w:val="0"/>
+                <w:bCs/>
+              </w:rPr>
+              <w:t>varchar(100)</w:t>
             </w:r>
           </w:p>
         </w:tc>
@@ -5067,11 +4786,9 @@
       <w:pPr>
         <w:ind w:left="-389"/>
       </w:pPr>
-      <w:proofErr w:type="spellStart"/>
       <w:r>
         <w:t>SongPlaylist</w:t>
       </w:r>
-      <w:proofErr w:type="spellEnd"/>
     </w:p>
     <w:tbl>
       <w:tblPr>
@@ -5104,6 +4821,7 @@
                 <w:b w:val="0"/>
                 <w:bCs/>
               </w:rPr>
+              <w:lastRenderedPageBreak/>
               <w:t>Attribute Name</w:t>
             </w:r>
           </w:p>
@@ -5185,7 +4903,6 @@
                 <w:bCs/>
               </w:rPr>
             </w:pPr>
-            <w:proofErr w:type="spellStart"/>
             <w:r>
               <w:rPr>
                 <w:b w:val="0"/>
@@ -5193,7 +4910,6 @@
               </w:rPr>
               <w:t>songId</w:t>
             </w:r>
-            <w:proofErr w:type="spellEnd"/>
           </w:p>
         </w:tc>
         <w:tc>
@@ -5229,21 +4945,12 @@
                 <w:bCs/>
               </w:rPr>
             </w:pPr>
-            <w:proofErr w:type="gramStart"/>
-            <w:r>
-              <w:rPr>
-                <w:b w:val="0"/>
-                <w:bCs/>
-              </w:rPr>
-              <w:t>char(</w:t>
-            </w:r>
-            <w:proofErr w:type="gramEnd"/>
-            <w:r>
-              <w:rPr>
-                <w:b w:val="0"/>
-                <w:bCs/>
-              </w:rPr>
-              <w:t>5)</w:t>
+            <w:r>
+              <w:rPr>
+                <w:b w:val="0"/>
+                <w:bCs/>
+              </w:rPr>
+              <w:t>char(5)</w:t>
             </w:r>
           </w:p>
         </w:tc>
@@ -5259,19 +4966,11 @@
                 <w:bCs/>
               </w:rPr>
             </w:pPr>
-            <w:proofErr w:type="gramStart"/>
-            <w:r>
-              <w:rPr>
-                <w:b w:val="0"/>
-              </w:rPr>
-              <w:t>S[</w:t>
-            </w:r>
-            <w:proofErr w:type="gramEnd"/>
-            <w:r>
-              <w:rPr>
-                <w:b w:val="0"/>
-              </w:rPr>
-              <w:t>0-9]{4}</w:t>
+            <w:r>
+              <w:rPr>
+                <w:b w:val="0"/>
+              </w:rPr>
+              <w:t>S[0-9]{4}</w:t>
             </w:r>
           </w:p>
         </w:tc>
@@ -5289,7 +4988,6 @@
                 <w:bCs/>
               </w:rPr>
             </w:pPr>
-            <w:proofErr w:type="spellStart"/>
             <w:r>
               <w:rPr>
                 <w:b w:val="0"/>
@@ -5297,7 +4995,6 @@
               </w:rPr>
               <w:t>playlistId</w:t>
             </w:r>
-            <w:proofErr w:type="spellEnd"/>
           </w:p>
         </w:tc>
         <w:tc>
@@ -5333,21 +5030,12 @@
                 <w:bCs/>
               </w:rPr>
             </w:pPr>
-            <w:proofErr w:type="gramStart"/>
-            <w:r>
-              <w:rPr>
-                <w:b w:val="0"/>
-                <w:bCs/>
-              </w:rPr>
-              <w:t>char(</w:t>
-            </w:r>
-            <w:proofErr w:type="gramEnd"/>
-            <w:r>
-              <w:rPr>
-                <w:b w:val="0"/>
-                <w:bCs/>
-              </w:rPr>
-              <w:t>5)</w:t>
+            <w:r>
+              <w:rPr>
+                <w:b w:val="0"/>
+                <w:bCs/>
+              </w:rPr>
+              <w:t>char(5)</w:t>
             </w:r>
           </w:p>
         </w:tc>
@@ -5363,19 +5051,11 @@
                 <w:bCs/>
               </w:rPr>
             </w:pPr>
-            <w:proofErr w:type="gramStart"/>
-            <w:r>
-              <w:rPr>
-                <w:b w:val="0"/>
-              </w:rPr>
-              <w:t>P[</w:t>
-            </w:r>
-            <w:proofErr w:type="gramEnd"/>
-            <w:r>
-              <w:rPr>
-                <w:b w:val="0"/>
-              </w:rPr>
-              <w:t>0-9]{4}</w:t>
+            <w:r>
+              <w:rPr>
+                <w:b w:val="0"/>
+              </w:rPr>
+              <w:t>P[0-9]{4}</w:t>
             </w:r>
           </w:p>
         </w:tc>
@@ -5385,8 +5065,6 @@
       <w:pPr>
         <w:ind w:left="0" w:firstLine="0"/>
       </w:pPr>
-      <w:bookmarkStart w:id="0" w:name="_GoBack"/>
-      <w:bookmarkEnd w:id="0"/>
     </w:p>
     <w:sectPr>
       <w:pgSz w:w="12240" w:h="15840"/>

</xml_diff>

<commit_message>
Vanessa's task with GUI application applied
</commit_message>
<xml_diff>
--- a/Database attributes and domain.docx
+++ b/Database attributes and domain.docx
@@ -128,7 +128,6 @@
                 <w:bCs/>
               </w:rPr>
             </w:pPr>
-            <w:proofErr w:type="spellStart"/>
             <w:r>
               <w:rPr>
                 <w:b w:val="0"/>
@@ -136,7 +135,6 @@
               </w:rPr>
               <w:t>songId</w:t>
             </w:r>
-            <w:proofErr w:type="spellEnd"/>
           </w:p>
         </w:tc>
         <w:tc>
@@ -172,21 +170,12 @@
                 <w:bCs/>
               </w:rPr>
             </w:pPr>
-            <w:proofErr w:type="gramStart"/>
-            <w:r>
-              <w:rPr>
-                <w:b w:val="0"/>
-                <w:bCs/>
-              </w:rPr>
-              <w:t>char(</w:t>
-            </w:r>
-            <w:proofErr w:type="gramEnd"/>
-            <w:r>
-              <w:rPr>
-                <w:b w:val="0"/>
-                <w:bCs/>
-              </w:rPr>
-              <w:t>5)</w:t>
+            <w:r>
+              <w:rPr>
+                <w:b w:val="0"/>
+                <w:bCs/>
+              </w:rPr>
+              <w:t>char(5)</w:t>
             </w:r>
           </w:p>
         </w:tc>
@@ -202,21 +191,12 @@
                 <w:bCs/>
               </w:rPr>
             </w:pPr>
-            <w:proofErr w:type="gramStart"/>
-            <w:r>
-              <w:rPr>
-                <w:b w:val="0"/>
-                <w:bCs/>
-              </w:rPr>
-              <w:t>S[</w:t>
-            </w:r>
-            <w:proofErr w:type="gramEnd"/>
-            <w:r>
-              <w:rPr>
-                <w:b w:val="0"/>
-                <w:bCs/>
-              </w:rPr>
-              <w:t>0-9]{4}</w:t>
+            <w:r>
+              <w:rPr>
+                <w:b w:val="0"/>
+                <w:bCs/>
+              </w:rPr>
+              <w:t>S[0-9]{4}</w:t>
             </w:r>
           </w:p>
         </w:tc>
@@ -279,21 +259,12 @@
                 <w:bCs/>
               </w:rPr>
             </w:pPr>
-            <w:proofErr w:type="gramStart"/>
-            <w:r>
-              <w:rPr>
-                <w:b w:val="0"/>
-                <w:bCs/>
-              </w:rPr>
-              <w:t>varchar(</w:t>
-            </w:r>
-            <w:proofErr w:type="gramEnd"/>
-            <w:r>
-              <w:rPr>
-                <w:b w:val="0"/>
-                <w:bCs/>
-              </w:rPr>
-              <w:t>100)</w:t>
+            <w:r>
+              <w:rPr>
+                <w:b w:val="0"/>
+                <w:bCs/>
+              </w:rPr>
+              <w:t>varchar(100)</w:t>
             </w:r>
           </w:p>
         </w:tc>
@@ -314,17 +285,8 @@
                 <w:b w:val="0"/>
                 <w:bCs/>
               </w:rPr>
-              <w:t>([A-Z] | [a-z] | [0-9</w:t>
-            </w:r>
-            <w:proofErr w:type="gramStart"/>
-            <w:r>
-              <w:rPr>
-                <w:b w:val="0"/>
-                <w:bCs/>
-              </w:rPr>
-              <w:t>])+</w:t>
-            </w:r>
-            <w:proofErr w:type="gramEnd"/>
+              <w:t>([A-Z] | [a-z] | [0-9])+</w:t>
+            </w:r>
           </w:p>
         </w:tc>
       </w:tr>
@@ -412,23 +374,7 @@
                 <w:b w:val="0"/>
                 <w:bCs/>
               </w:rPr>
-              <w:t>[0-9]{2</w:t>
-            </w:r>
-            <w:proofErr w:type="gramStart"/>
-            <w:r>
-              <w:rPr>
-                <w:b w:val="0"/>
-                <w:bCs/>
-              </w:rPr>
-              <w:t>} :</w:t>
-            </w:r>
-            <w:proofErr w:type="gramEnd"/>
-            <w:r>
-              <w:rPr>
-                <w:b w:val="0"/>
-                <w:bCs/>
-              </w:rPr>
-              <w:t xml:space="preserve"> [0-5][0-9]:[0-5][0-9]</w:t>
+              <w:t>[0-9]{2} : [0-5][0-9]:[0-5][0-9]</w:t>
             </w:r>
           </w:p>
         </w:tc>
@@ -491,7 +437,6 @@
                 <w:bCs/>
               </w:rPr>
             </w:pPr>
-            <w:proofErr w:type="spellStart"/>
             <w:r>
               <w:rPr>
                 <w:b w:val="0"/>
@@ -499,7 +444,6 @@
               </w:rPr>
               <w:t>Longtext</w:t>
             </w:r>
-            <w:proofErr w:type="spellEnd"/>
           </w:p>
         </w:tc>
         <w:tc>
@@ -659,7 +603,6 @@
                 <w:bCs/>
               </w:rPr>
             </w:pPr>
-            <w:proofErr w:type="spellStart"/>
             <w:r>
               <w:rPr>
                 <w:b w:val="0"/>
@@ -667,7 +610,6 @@
               </w:rPr>
               <w:t>albumId</w:t>
             </w:r>
-            <w:proofErr w:type="spellEnd"/>
           </w:p>
         </w:tc>
         <w:tc>
@@ -703,21 +645,12 @@
                 <w:bCs/>
               </w:rPr>
             </w:pPr>
-            <w:proofErr w:type="gramStart"/>
-            <w:r>
-              <w:rPr>
-                <w:b w:val="0"/>
-                <w:bCs/>
-              </w:rPr>
-              <w:t>char(</w:t>
-            </w:r>
-            <w:proofErr w:type="gramEnd"/>
-            <w:r>
-              <w:rPr>
-                <w:b w:val="0"/>
-                <w:bCs/>
-              </w:rPr>
-              <w:t>5)</w:t>
+            <w:r>
+              <w:rPr>
+                <w:b w:val="0"/>
+                <w:bCs/>
+              </w:rPr>
+              <w:t>char(5)</w:t>
             </w:r>
           </w:p>
         </w:tc>
@@ -733,7 +666,6 @@
                 <w:bCs/>
               </w:rPr>
             </w:pPr>
-            <w:proofErr w:type="gramStart"/>
             <w:r>
               <w:rPr>
                 <w:b w:val="0"/>
@@ -746,15 +678,7 @@
                 <w:b w:val="0"/>
                 <w:bCs/>
               </w:rPr>
-              <w:t>[</w:t>
-            </w:r>
-            <w:proofErr w:type="gramEnd"/>
-            <w:r>
-              <w:rPr>
-                <w:b w:val="0"/>
-                <w:bCs/>
-              </w:rPr>
-              <w:t>0-9]{4}</w:t>
+              <w:t>[0-9]{4}</w:t>
             </w:r>
           </w:p>
         </w:tc>
@@ -813,21 +737,12 @@
                 <w:bCs/>
               </w:rPr>
             </w:pPr>
-            <w:proofErr w:type="gramStart"/>
-            <w:r>
-              <w:rPr>
-                <w:b w:val="0"/>
-                <w:bCs/>
-              </w:rPr>
-              <w:t>varchar(</w:t>
-            </w:r>
-            <w:proofErr w:type="gramEnd"/>
-            <w:r>
-              <w:rPr>
-                <w:b w:val="0"/>
-                <w:bCs/>
-              </w:rPr>
-              <w:t>100)</w:t>
+            <w:r>
+              <w:rPr>
+                <w:b w:val="0"/>
+                <w:bCs/>
+              </w:rPr>
+              <w:t>varchar(100)</w:t>
             </w:r>
           </w:p>
         </w:tc>
@@ -847,16 +762,8 @@
               <w:rPr>
                 <w:b w:val="0"/>
               </w:rPr>
-              <w:t>([A-Z] | [a-z] | [0-9</w:t>
-            </w:r>
-            <w:proofErr w:type="gramStart"/>
-            <w:r>
-              <w:rPr>
-                <w:b w:val="0"/>
-              </w:rPr>
-              <w:t>])+</w:t>
-            </w:r>
-            <w:proofErr w:type="gramEnd"/>
+              <w:t>([A-Z] | [a-z] | [0-9])+</w:t>
+            </w:r>
           </w:p>
         </w:tc>
       </w:tr>
@@ -873,7 +780,6 @@
                 <w:bCs/>
               </w:rPr>
             </w:pPr>
-            <w:proofErr w:type="spellStart"/>
             <w:r>
               <w:rPr>
                 <w:b w:val="0"/>
@@ -881,7 +787,6 @@
               </w:rPr>
               <w:t>genreId</w:t>
             </w:r>
-            <w:proofErr w:type="spellEnd"/>
           </w:p>
         </w:tc>
         <w:tc>
@@ -916,21 +821,12 @@
                 <w:bCs/>
               </w:rPr>
             </w:pPr>
-            <w:proofErr w:type="gramStart"/>
-            <w:r>
-              <w:rPr>
-                <w:b w:val="0"/>
-                <w:bCs/>
-              </w:rPr>
-              <w:t>char(</w:t>
-            </w:r>
-            <w:proofErr w:type="gramEnd"/>
-            <w:r>
-              <w:rPr>
-                <w:b w:val="0"/>
-                <w:bCs/>
-              </w:rPr>
-              <w:t>5)</w:t>
+            <w:r>
+              <w:rPr>
+                <w:b w:val="0"/>
+                <w:bCs/>
+              </w:rPr>
+              <w:t>char(5)</w:t>
             </w:r>
           </w:p>
         </w:tc>
@@ -946,19 +842,11 @@
                 <w:bCs/>
               </w:rPr>
             </w:pPr>
-            <w:proofErr w:type="gramStart"/>
-            <w:r>
-              <w:rPr>
-                <w:b w:val="0"/>
-              </w:rPr>
-              <w:t>G[</w:t>
-            </w:r>
-            <w:proofErr w:type="gramEnd"/>
-            <w:r>
-              <w:rPr>
-                <w:b w:val="0"/>
-              </w:rPr>
-              <w:t>0-9]{4}</w:t>
+            <w:r>
+              <w:rPr>
+                <w:b w:val="0"/>
+              </w:rPr>
+              <w:t>G[0-9]{4}</w:t>
             </w:r>
           </w:p>
         </w:tc>
@@ -976,7 +864,6 @@
                 <w:bCs/>
               </w:rPr>
             </w:pPr>
-            <w:proofErr w:type="spellStart"/>
             <w:r>
               <w:rPr>
                 <w:b w:val="0"/>
@@ -984,7 +871,6 @@
               </w:rPr>
               <w:t>labelId</w:t>
             </w:r>
-            <w:proofErr w:type="spellEnd"/>
           </w:p>
         </w:tc>
         <w:tc>
@@ -1020,21 +906,12 @@
                 <w:bCs/>
               </w:rPr>
             </w:pPr>
-            <w:proofErr w:type="gramStart"/>
-            <w:r>
-              <w:rPr>
-                <w:b w:val="0"/>
-                <w:bCs/>
-              </w:rPr>
-              <w:t>char(</w:t>
-            </w:r>
-            <w:proofErr w:type="gramEnd"/>
-            <w:r>
-              <w:rPr>
-                <w:b w:val="0"/>
-                <w:bCs/>
-              </w:rPr>
-              <w:t>5)</w:t>
+            <w:r>
+              <w:rPr>
+                <w:b w:val="0"/>
+                <w:bCs/>
+              </w:rPr>
+              <w:t>char(5)</w:t>
             </w:r>
           </w:p>
         </w:tc>
@@ -1050,19 +927,11 @@
                 <w:bCs/>
               </w:rPr>
             </w:pPr>
-            <w:proofErr w:type="gramStart"/>
-            <w:r>
-              <w:rPr>
-                <w:b w:val="0"/>
-              </w:rPr>
-              <w:t>L[</w:t>
-            </w:r>
-            <w:proofErr w:type="gramEnd"/>
-            <w:r>
-              <w:rPr>
-                <w:b w:val="0"/>
-              </w:rPr>
-              <w:t>0-9]{4}</w:t>
+            <w:r>
+              <w:rPr>
+                <w:b w:val="0"/>
+              </w:rPr>
+              <w:t>L[0-9]{4}</w:t>
             </w:r>
           </w:p>
         </w:tc>
@@ -1080,7 +949,6 @@
                 <w:bCs/>
               </w:rPr>
             </w:pPr>
-            <w:proofErr w:type="spellStart"/>
             <w:r>
               <w:rPr>
                 <w:b w:val="0"/>
@@ -1088,7 +956,6 @@
               </w:rPr>
               <w:t>recordingType</w:t>
             </w:r>
-            <w:proofErr w:type="spellEnd"/>
           </w:p>
         </w:tc>
         <w:tc>
@@ -1183,11 +1050,9 @@
       <w:pPr>
         <w:ind w:left="-389"/>
       </w:pPr>
-      <w:proofErr w:type="spellStart"/>
       <w:r>
         <w:t>SongAlbum</w:t>
       </w:r>
-      <w:proofErr w:type="spellEnd"/>
     </w:p>
     <w:tbl>
       <w:tblPr>
@@ -1301,7 +1166,6 @@
                 <w:bCs/>
               </w:rPr>
             </w:pPr>
-            <w:proofErr w:type="spellStart"/>
             <w:r>
               <w:rPr>
                 <w:b w:val="0"/>
@@ -1309,7 +1173,6 @@
               </w:rPr>
               <w:t>songId</w:t>
             </w:r>
-            <w:proofErr w:type="spellEnd"/>
           </w:p>
         </w:tc>
         <w:tc>
@@ -1352,21 +1215,12 @@
                 <w:bCs/>
               </w:rPr>
             </w:pPr>
-            <w:proofErr w:type="gramStart"/>
-            <w:r>
-              <w:rPr>
-                <w:b w:val="0"/>
-                <w:bCs/>
-              </w:rPr>
-              <w:t>char(</w:t>
-            </w:r>
-            <w:proofErr w:type="gramEnd"/>
-            <w:r>
-              <w:rPr>
-                <w:b w:val="0"/>
-                <w:bCs/>
-              </w:rPr>
-              <w:t>5)</w:t>
+            <w:r>
+              <w:rPr>
+                <w:b w:val="0"/>
+                <w:bCs/>
+              </w:rPr>
+              <w:t>char(5)</w:t>
             </w:r>
           </w:p>
         </w:tc>
@@ -1382,21 +1236,12 @@
                 <w:bCs/>
               </w:rPr>
             </w:pPr>
-            <w:proofErr w:type="gramStart"/>
-            <w:r>
-              <w:rPr>
-                <w:b w:val="0"/>
-                <w:bCs/>
-              </w:rPr>
-              <w:t>S[</w:t>
-            </w:r>
-            <w:proofErr w:type="gramEnd"/>
-            <w:r>
-              <w:rPr>
-                <w:b w:val="0"/>
-                <w:bCs/>
-              </w:rPr>
-              <w:t>0-9]{4}</w:t>
+            <w:r>
+              <w:rPr>
+                <w:b w:val="0"/>
+                <w:bCs/>
+              </w:rPr>
+              <w:t>S[0-9]{4}</w:t>
             </w:r>
           </w:p>
         </w:tc>
@@ -1414,7 +1259,6 @@
                 <w:bCs/>
               </w:rPr>
             </w:pPr>
-            <w:proofErr w:type="spellStart"/>
             <w:r>
               <w:rPr>
                 <w:b w:val="0"/>
@@ -1422,7 +1266,6 @@
               </w:rPr>
               <w:t>albumId</w:t>
             </w:r>
-            <w:proofErr w:type="spellEnd"/>
           </w:p>
         </w:tc>
         <w:tc>
@@ -1479,21 +1322,12 @@
                 <w:bCs/>
               </w:rPr>
             </w:pPr>
-            <w:proofErr w:type="gramStart"/>
-            <w:r>
-              <w:rPr>
-                <w:b w:val="0"/>
-                <w:bCs/>
-              </w:rPr>
-              <w:t>char(</w:t>
-            </w:r>
-            <w:proofErr w:type="gramEnd"/>
-            <w:r>
-              <w:rPr>
-                <w:b w:val="0"/>
-                <w:bCs/>
-              </w:rPr>
-              <w:t>5)</w:t>
+            <w:r>
+              <w:rPr>
+                <w:b w:val="0"/>
+                <w:bCs/>
+              </w:rPr>
+              <w:t>char(5)</w:t>
             </w:r>
           </w:p>
         </w:tc>
@@ -1509,7 +1343,6 @@
                 <w:bCs/>
               </w:rPr>
             </w:pPr>
-            <w:proofErr w:type="gramStart"/>
             <w:r>
               <w:rPr>
                 <w:b w:val="0"/>
@@ -1522,15 +1355,7 @@
                 <w:b w:val="0"/>
                 <w:bCs/>
               </w:rPr>
-              <w:t>[</w:t>
-            </w:r>
-            <w:proofErr w:type="gramEnd"/>
-            <w:r>
-              <w:rPr>
-                <w:b w:val="0"/>
-                <w:bCs/>
-              </w:rPr>
-              <w:t>0-9]{4}</w:t>
+              <w:t>[0-9]{4}</w:t>
             </w:r>
           </w:p>
         </w:tc>
@@ -1665,7 +1490,6 @@
                 <w:bCs/>
               </w:rPr>
             </w:pPr>
-            <w:proofErr w:type="spellStart"/>
             <w:r>
               <w:rPr>
                 <w:b w:val="0"/>
@@ -1673,7 +1497,6 @@
               </w:rPr>
               <w:t>labelId</w:t>
             </w:r>
-            <w:proofErr w:type="spellEnd"/>
           </w:p>
         </w:tc>
         <w:tc>
@@ -1709,21 +1532,12 @@
                 <w:bCs/>
               </w:rPr>
             </w:pPr>
-            <w:proofErr w:type="gramStart"/>
-            <w:r>
-              <w:rPr>
-                <w:b w:val="0"/>
-                <w:bCs/>
-              </w:rPr>
-              <w:t>char(</w:t>
-            </w:r>
-            <w:proofErr w:type="gramEnd"/>
-            <w:r>
-              <w:rPr>
-                <w:b w:val="0"/>
-                <w:bCs/>
-              </w:rPr>
-              <w:t>5)</w:t>
+            <w:r>
+              <w:rPr>
+                <w:b w:val="0"/>
+                <w:bCs/>
+              </w:rPr>
+              <w:t>char(5)</w:t>
             </w:r>
           </w:p>
         </w:tc>
@@ -1739,19 +1553,11 @@
                 <w:bCs/>
               </w:rPr>
             </w:pPr>
-            <w:proofErr w:type="gramStart"/>
-            <w:r>
-              <w:rPr>
-                <w:b w:val="0"/>
-              </w:rPr>
-              <w:t>L[</w:t>
-            </w:r>
-            <w:proofErr w:type="gramEnd"/>
-            <w:r>
-              <w:rPr>
-                <w:b w:val="0"/>
-              </w:rPr>
-              <w:t>0-9]{4}</w:t>
+            <w:r>
+              <w:rPr>
+                <w:b w:val="0"/>
+              </w:rPr>
+              <w:t>L[0-9]{4}</w:t>
             </w:r>
           </w:p>
         </w:tc>
@@ -1811,21 +1617,12 @@
                 <w:bCs/>
               </w:rPr>
             </w:pPr>
-            <w:proofErr w:type="gramStart"/>
-            <w:r>
-              <w:rPr>
-                <w:b w:val="0"/>
-                <w:bCs/>
-              </w:rPr>
-              <w:t>varchar(</w:t>
-            </w:r>
-            <w:proofErr w:type="gramEnd"/>
-            <w:r>
-              <w:rPr>
-                <w:b w:val="0"/>
-                <w:bCs/>
-              </w:rPr>
-              <w:t>100)</w:t>
+            <w:r>
+              <w:rPr>
+                <w:b w:val="0"/>
+                <w:bCs/>
+              </w:rPr>
+              <w:t>varchar(100)</w:t>
             </w:r>
           </w:p>
         </w:tc>
@@ -1845,16 +1642,8 @@
               <w:rPr>
                 <w:b w:val="0"/>
               </w:rPr>
-              <w:t>([A-Z] | [a-z] | [0-1</w:t>
-            </w:r>
-            <w:proofErr w:type="gramStart"/>
-            <w:r>
-              <w:rPr>
-                <w:b w:val="0"/>
-              </w:rPr>
-              <w:t>])+</w:t>
-            </w:r>
-            <w:proofErr w:type="gramEnd"/>
+              <w:t>([A-Z] | [a-z] | [0-1])+</w:t>
+            </w:r>
           </w:p>
         </w:tc>
       </w:tr>
@@ -1988,7 +1777,6 @@
                 <w:bCs/>
               </w:rPr>
             </w:pPr>
-            <w:proofErr w:type="spellStart"/>
             <w:r>
               <w:rPr>
                 <w:b w:val="0"/>
@@ -1996,7 +1784,6 @@
               </w:rPr>
               <w:t>genreId</w:t>
             </w:r>
-            <w:proofErr w:type="spellEnd"/>
           </w:p>
         </w:tc>
         <w:tc>
@@ -2032,21 +1819,12 @@
                 <w:bCs/>
               </w:rPr>
             </w:pPr>
-            <w:proofErr w:type="gramStart"/>
-            <w:r>
-              <w:rPr>
-                <w:b w:val="0"/>
-                <w:bCs/>
-              </w:rPr>
-              <w:t>char(</w:t>
-            </w:r>
-            <w:proofErr w:type="gramEnd"/>
-            <w:r>
-              <w:rPr>
-                <w:b w:val="0"/>
-                <w:bCs/>
-              </w:rPr>
-              <w:t>5)</w:t>
+            <w:r>
+              <w:rPr>
+                <w:b w:val="0"/>
+                <w:bCs/>
+              </w:rPr>
+              <w:t>char(5)</w:t>
             </w:r>
           </w:p>
         </w:tc>
@@ -2062,19 +1840,11 @@
                 <w:bCs/>
               </w:rPr>
             </w:pPr>
-            <w:proofErr w:type="gramStart"/>
-            <w:r>
-              <w:rPr>
-                <w:b w:val="0"/>
-              </w:rPr>
-              <w:t>G[</w:t>
-            </w:r>
-            <w:proofErr w:type="gramEnd"/>
-            <w:r>
-              <w:rPr>
-                <w:b w:val="0"/>
-              </w:rPr>
-              <w:t>0-9]{4}</w:t>
+            <w:r>
+              <w:rPr>
+                <w:b w:val="0"/>
+              </w:rPr>
+              <w:t>G[0-9]{4}</w:t>
             </w:r>
           </w:p>
         </w:tc>
@@ -2134,21 +1904,12 @@
                 <w:bCs/>
               </w:rPr>
             </w:pPr>
-            <w:proofErr w:type="gramStart"/>
-            <w:r>
-              <w:rPr>
-                <w:b w:val="0"/>
-                <w:bCs/>
-              </w:rPr>
-              <w:t>varchar(</w:t>
-            </w:r>
-            <w:proofErr w:type="gramEnd"/>
-            <w:r>
-              <w:rPr>
-                <w:b w:val="0"/>
-                <w:bCs/>
-              </w:rPr>
-              <w:t>100)</w:t>
+            <w:r>
+              <w:rPr>
+                <w:b w:val="0"/>
+                <w:bCs/>
+              </w:rPr>
+              <w:t>varchar(100)</w:t>
             </w:r>
           </w:p>
         </w:tc>
@@ -2168,16 +1929,8 @@
               <w:rPr>
                 <w:b w:val="0"/>
               </w:rPr>
-              <w:t>([A-Z] | [a-z] | [0-9</w:t>
-            </w:r>
-            <w:proofErr w:type="gramStart"/>
-            <w:r>
-              <w:rPr>
-                <w:b w:val="0"/>
-              </w:rPr>
-              <w:t>])+</w:t>
-            </w:r>
-            <w:proofErr w:type="gramEnd"/>
+              <w:t>([A-Z] | [a-z] | [0-9])+</w:t>
+            </w:r>
           </w:p>
         </w:tc>
       </w:tr>
@@ -2311,7 +2064,6 @@
                 <w:bCs/>
               </w:rPr>
             </w:pPr>
-            <w:proofErr w:type="spellStart"/>
             <w:r>
               <w:rPr>
                 <w:b w:val="0"/>
@@ -2319,7 +2071,6 @@
               </w:rPr>
               <w:t>bandId</w:t>
             </w:r>
-            <w:proofErr w:type="spellEnd"/>
           </w:p>
         </w:tc>
         <w:tc>
@@ -2355,21 +2106,12 @@
                 <w:bCs/>
               </w:rPr>
             </w:pPr>
-            <w:proofErr w:type="gramStart"/>
-            <w:r>
-              <w:rPr>
-                <w:b w:val="0"/>
-                <w:bCs/>
-              </w:rPr>
-              <w:t>char(</w:t>
-            </w:r>
-            <w:proofErr w:type="gramEnd"/>
-            <w:r>
-              <w:rPr>
-                <w:b w:val="0"/>
-                <w:bCs/>
-              </w:rPr>
-              <w:t>5)</w:t>
+            <w:r>
+              <w:rPr>
+                <w:b w:val="0"/>
+                <w:bCs/>
+              </w:rPr>
+              <w:t>char(5)</w:t>
             </w:r>
           </w:p>
         </w:tc>
@@ -2385,19 +2127,11 @@
                 <w:bCs/>
               </w:rPr>
             </w:pPr>
-            <w:proofErr w:type="gramStart"/>
-            <w:r>
-              <w:rPr>
-                <w:b w:val="0"/>
-              </w:rPr>
-              <w:t>B[</w:t>
-            </w:r>
-            <w:proofErr w:type="gramEnd"/>
-            <w:r>
-              <w:rPr>
-                <w:b w:val="0"/>
-              </w:rPr>
-              <w:t>0-9]{4}</w:t>
+            <w:r>
+              <w:rPr>
+                <w:b w:val="0"/>
+              </w:rPr>
+              <w:t>B[0-9]{4}</w:t>
             </w:r>
           </w:p>
         </w:tc>
@@ -2457,21 +2191,12 @@
                 <w:bCs/>
               </w:rPr>
             </w:pPr>
-            <w:proofErr w:type="gramStart"/>
-            <w:r>
-              <w:rPr>
-                <w:b w:val="0"/>
-                <w:bCs/>
-              </w:rPr>
-              <w:t>varchar(</w:t>
-            </w:r>
-            <w:proofErr w:type="gramEnd"/>
-            <w:r>
-              <w:rPr>
-                <w:b w:val="0"/>
-                <w:bCs/>
-              </w:rPr>
-              <w:t>100)</w:t>
+            <w:r>
+              <w:rPr>
+                <w:b w:val="0"/>
+                <w:bCs/>
+              </w:rPr>
+              <w:t>varchar(100)</w:t>
             </w:r>
           </w:p>
         </w:tc>
@@ -2490,16 +2215,8 @@
               <w:rPr>
                 <w:b w:val="0"/>
               </w:rPr>
-              <w:t>([A-Z] | [a-z] | [0-1</w:t>
-            </w:r>
-            <w:proofErr w:type="gramStart"/>
-            <w:r>
-              <w:rPr>
-                <w:b w:val="0"/>
-              </w:rPr>
-              <w:t>])+</w:t>
-            </w:r>
-            <w:proofErr w:type="gramEnd"/>
+              <w:t>([A-Z] | [a-z] | [0-1])+</w:t>
+            </w:r>
           </w:p>
         </w:tc>
       </w:tr>
@@ -2561,21 +2278,12 @@
                 <w:bCs/>
               </w:rPr>
             </w:pPr>
-            <w:proofErr w:type="gramStart"/>
-            <w:r>
-              <w:rPr>
-                <w:b w:val="0"/>
-                <w:bCs/>
-              </w:rPr>
-              <w:t>varchar(</w:t>
-            </w:r>
-            <w:proofErr w:type="gramEnd"/>
-            <w:r>
-              <w:rPr>
-                <w:b w:val="0"/>
-                <w:bCs/>
-              </w:rPr>
-              <w:t>100)</w:t>
+            <w:r>
+              <w:rPr>
+                <w:b w:val="0"/>
+                <w:bCs/>
+              </w:rPr>
+              <w:t>varchar(100)</w:t>
             </w:r>
           </w:p>
         </w:tc>
@@ -2595,16 +2303,8 @@
               <w:rPr>
                 <w:b w:val="0"/>
               </w:rPr>
-              <w:t>[1-</w:t>
-            </w:r>
-            <w:proofErr w:type="gramStart"/>
-            <w:r>
-              <w:rPr>
-                <w:b w:val="0"/>
-              </w:rPr>
-              <w:t>9]+</w:t>
-            </w:r>
-            <w:proofErr w:type="gramEnd"/>
+              <w:t>[1-9]+</w:t>
+            </w:r>
           </w:p>
         </w:tc>
       </w:tr>
@@ -2618,11 +2318,9 @@
       <w:pPr>
         <w:ind w:left="-389"/>
       </w:pPr>
-      <w:proofErr w:type="spellStart"/>
       <w:r>
         <w:t>BandAlbum</w:t>
       </w:r>
-      <w:proofErr w:type="spellEnd"/>
     </w:p>
     <w:tbl>
       <w:tblPr>
@@ -2736,7 +2434,6 @@
                 <w:bCs/>
               </w:rPr>
             </w:pPr>
-            <w:proofErr w:type="spellStart"/>
             <w:r>
               <w:rPr>
                 <w:b w:val="0"/>
@@ -2744,7 +2441,6 @@
               </w:rPr>
               <w:t>bandId</w:t>
             </w:r>
-            <w:proofErr w:type="spellEnd"/>
           </w:p>
         </w:tc>
         <w:tc>
@@ -2780,21 +2476,12 @@
                 <w:bCs/>
               </w:rPr>
             </w:pPr>
-            <w:proofErr w:type="gramStart"/>
-            <w:r>
-              <w:rPr>
-                <w:b w:val="0"/>
-                <w:bCs/>
-              </w:rPr>
-              <w:t>char(</w:t>
-            </w:r>
-            <w:proofErr w:type="gramEnd"/>
-            <w:r>
-              <w:rPr>
-                <w:b w:val="0"/>
-                <w:bCs/>
-              </w:rPr>
-              <w:t>5)</w:t>
+            <w:r>
+              <w:rPr>
+                <w:b w:val="0"/>
+                <w:bCs/>
+              </w:rPr>
+              <w:t>char(5)</w:t>
             </w:r>
           </w:p>
         </w:tc>
@@ -2810,19 +2497,11 @@
                 <w:bCs/>
               </w:rPr>
             </w:pPr>
-            <w:proofErr w:type="gramStart"/>
-            <w:r>
-              <w:rPr>
-                <w:b w:val="0"/>
-              </w:rPr>
-              <w:t>B[</w:t>
-            </w:r>
-            <w:proofErr w:type="gramEnd"/>
-            <w:r>
-              <w:rPr>
-                <w:b w:val="0"/>
-              </w:rPr>
-              <w:t>0-9]{4}</w:t>
+            <w:r>
+              <w:rPr>
+                <w:b w:val="0"/>
+              </w:rPr>
+              <w:t>B[0-9]{4}</w:t>
             </w:r>
           </w:p>
         </w:tc>
@@ -2840,7 +2519,6 @@
                 <w:bCs/>
               </w:rPr>
             </w:pPr>
-            <w:proofErr w:type="spellStart"/>
             <w:r>
               <w:rPr>
                 <w:b w:val="0"/>
@@ -2848,7 +2526,6 @@
               </w:rPr>
               <w:t>albumId</w:t>
             </w:r>
-            <w:proofErr w:type="spellEnd"/>
           </w:p>
         </w:tc>
         <w:tc>
@@ -2884,21 +2561,12 @@
                 <w:bCs/>
               </w:rPr>
             </w:pPr>
-            <w:proofErr w:type="gramStart"/>
-            <w:r>
-              <w:rPr>
-                <w:b w:val="0"/>
-                <w:bCs/>
-              </w:rPr>
-              <w:t>Char(</w:t>
-            </w:r>
-            <w:proofErr w:type="gramEnd"/>
-            <w:r>
-              <w:rPr>
-                <w:b w:val="0"/>
-                <w:bCs/>
-              </w:rPr>
-              <w:t>5)</w:t>
+            <w:r>
+              <w:rPr>
+                <w:b w:val="0"/>
+                <w:bCs/>
+              </w:rPr>
+              <w:t>Char(5)</w:t>
             </w:r>
           </w:p>
         </w:tc>
@@ -2914,19 +2582,11 @@
                 <w:bCs/>
               </w:rPr>
             </w:pPr>
-            <w:proofErr w:type="gramStart"/>
-            <w:r>
-              <w:rPr>
-                <w:b w:val="0"/>
-              </w:rPr>
-              <w:t>A[</w:t>
-            </w:r>
-            <w:proofErr w:type="gramEnd"/>
-            <w:r>
-              <w:rPr>
-                <w:b w:val="0"/>
-              </w:rPr>
-              <w:t>0-9]{4}</w:t>
+            <w:r>
+              <w:rPr>
+                <w:b w:val="0"/>
+              </w:rPr>
+              <w:t>A[0-9]{4}</w:t>
             </w:r>
           </w:p>
         </w:tc>
@@ -2941,7 +2601,13 @@
       <w:pPr>
         <w:ind w:left="-389"/>
       </w:pPr>
+    </w:p>
+    <w:p>
+      <w:pPr>
+        <w:ind w:left="-389"/>
+      </w:pPr>
       <w:r>
+        <w:lastRenderedPageBreak/>
         <w:t>Concert</w:t>
       </w:r>
     </w:p>
@@ -2976,7 +2642,6 @@
                 <w:b w:val="0"/>
                 <w:bCs/>
               </w:rPr>
-              <w:lastRenderedPageBreak/>
               <w:t>Attribute Name</w:t>
             </w:r>
           </w:p>
@@ -3058,7 +2723,6 @@
                 <w:bCs/>
               </w:rPr>
             </w:pPr>
-            <w:proofErr w:type="spellStart"/>
             <w:r>
               <w:rPr>
                 <w:b w:val="0"/>
@@ -3066,7 +2730,6 @@
               </w:rPr>
               <w:t>concertId</w:t>
             </w:r>
-            <w:proofErr w:type="spellEnd"/>
           </w:p>
         </w:tc>
         <w:tc>
@@ -3102,21 +2765,12 @@
                 <w:bCs/>
               </w:rPr>
             </w:pPr>
-            <w:proofErr w:type="gramStart"/>
-            <w:r>
-              <w:rPr>
-                <w:b w:val="0"/>
-                <w:bCs/>
-              </w:rPr>
-              <w:t>char(</w:t>
-            </w:r>
-            <w:proofErr w:type="gramEnd"/>
-            <w:r>
-              <w:rPr>
-                <w:b w:val="0"/>
-                <w:bCs/>
-              </w:rPr>
-              <w:t>5)</w:t>
+            <w:r>
+              <w:rPr>
+                <w:b w:val="0"/>
+                <w:bCs/>
+              </w:rPr>
+              <w:t>char(5)</w:t>
             </w:r>
           </w:p>
         </w:tc>
@@ -3132,19 +2786,11 @@
                 <w:bCs/>
               </w:rPr>
             </w:pPr>
-            <w:proofErr w:type="gramStart"/>
-            <w:r>
-              <w:rPr>
-                <w:b w:val="0"/>
-              </w:rPr>
-              <w:t>C[</w:t>
-            </w:r>
-            <w:proofErr w:type="gramEnd"/>
-            <w:r>
-              <w:rPr>
-                <w:b w:val="0"/>
-              </w:rPr>
-              <w:t>0-9]{4}</w:t>
+            <w:r>
+              <w:rPr>
+                <w:b w:val="0"/>
+              </w:rPr>
+              <w:t>C[0-9]{4}</w:t>
             </w:r>
           </w:p>
         </w:tc>
@@ -3204,30 +2850,12 @@
                 <w:bCs/>
               </w:rPr>
             </w:pPr>
-            <w:proofErr w:type="spellStart"/>
-            <w:proofErr w:type="gramStart"/>
-            <w:r>
-              <w:rPr>
-                <w:b w:val="0"/>
-                <w:bCs/>
-              </w:rPr>
-              <w:t>varChar</w:t>
-            </w:r>
-            <w:proofErr w:type="spellEnd"/>
-            <w:r>
-              <w:rPr>
-                <w:b w:val="0"/>
-                <w:bCs/>
-              </w:rPr>
-              <w:t>(</w:t>
-            </w:r>
-            <w:proofErr w:type="gramEnd"/>
-            <w:r>
-              <w:rPr>
-                <w:b w:val="0"/>
-                <w:bCs/>
-              </w:rPr>
-              <w:t>5)</w:t>
+            <w:r>
+              <w:rPr>
+                <w:b w:val="0"/>
+                <w:bCs/>
+              </w:rPr>
+              <w:t>varChar(5)</w:t>
             </w:r>
           </w:p>
         </w:tc>
@@ -3247,21 +2875,7 @@
               <w:rPr>
                 <w:b w:val="0"/>
               </w:rPr>
-              <w:t>([A-Z] | [a-z] | [0-9</w:t>
-            </w:r>
-            <w:proofErr w:type="gramStart"/>
-            <w:r>
-              <w:rPr>
-                <w:b w:val="0"/>
-              </w:rPr>
-              <w:t>])+</w:t>
-            </w:r>
-            <w:proofErr w:type="gramEnd"/>
-            <w:r>
-              <w:rPr>
-                <w:b w:val="0"/>
-              </w:rPr>
-              <w:t xml:space="preserve"> , ([A-Z] | [a-z] | [0-9])+</w:t>
+              <w:t>([A-Z] | [a-z] | [0-9])+ , ([A-Z] | [a-z] | [0-9])+</w:t>
             </w:r>
           </w:p>
         </w:tc>
@@ -3361,11 +2975,9 @@
       <w:pPr>
         <w:ind w:left="-389"/>
       </w:pPr>
-      <w:proofErr w:type="spellStart"/>
       <w:r>
         <w:t>SongConcert</w:t>
       </w:r>
-      <w:proofErr w:type="spellEnd"/>
     </w:p>
     <w:tbl>
       <w:tblPr>
@@ -3479,7 +3091,6 @@
                 <w:bCs/>
               </w:rPr>
             </w:pPr>
-            <w:proofErr w:type="spellStart"/>
             <w:r>
               <w:rPr>
                 <w:b w:val="0"/>
@@ -3501,7 +3112,6 @@
               </w:rPr>
               <w:t>ertId</w:t>
             </w:r>
-            <w:proofErr w:type="spellEnd"/>
           </w:p>
         </w:tc>
         <w:tc>
@@ -3537,21 +3147,12 @@
                 <w:bCs/>
               </w:rPr>
             </w:pPr>
-            <w:proofErr w:type="gramStart"/>
-            <w:r>
-              <w:rPr>
-                <w:b w:val="0"/>
-                <w:bCs/>
-              </w:rPr>
-              <w:t>char(</w:t>
-            </w:r>
-            <w:proofErr w:type="gramEnd"/>
-            <w:r>
-              <w:rPr>
-                <w:b w:val="0"/>
-                <w:bCs/>
-              </w:rPr>
-              <w:t>5)</w:t>
+            <w:r>
+              <w:rPr>
+                <w:b w:val="0"/>
+                <w:bCs/>
+              </w:rPr>
+              <w:t>char(5)</w:t>
             </w:r>
           </w:p>
         </w:tc>
@@ -3567,19 +3168,11 @@
                 <w:bCs/>
               </w:rPr>
             </w:pPr>
-            <w:proofErr w:type="gramStart"/>
-            <w:r>
-              <w:rPr>
-                <w:b w:val="0"/>
-              </w:rPr>
-              <w:t>C[</w:t>
-            </w:r>
-            <w:proofErr w:type="gramEnd"/>
-            <w:r>
-              <w:rPr>
-                <w:b w:val="0"/>
-              </w:rPr>
-              <w:t>0-9]{4}</w:t>
+            <w:r>
+              <w:rPr>
+                <w:b w:val="0"/>
+              </w:rPr>
+              <w:t>C[0-9]{4}</w:t>
             </w:r>
           </w:p>
         </w:tc>
@@ -3597,7 +3190,6 @@
                 <w:bCs/>
               </w:rPr>
             </w:pPr>
-            <w:proofErr w:type="spellStart"/>
             <w:r>
               <w:rPr>
                 <w:b w:val="0"/>
@@ -3605,7 +3197,6 @@
               </w:rPr>
               <w:t>songId</w:t>
             </w:r>
-            <w:proofErr w:type="spellEnd"/>
           </w:p>
         </w:tc>
         <w:tc>
@@ -3641,21 +3232,12 @@
                 <w:bCs/>
               </w:rPr>
             </w:pPr>
-            <w:proofErr w:type="gramStart"/>
-            <w:r>
-              <w:rPr>
-                <w:b w:val="0"/>
-                <w:bCs/>
-              </w:rPr>
-              <w:t>char(</w:t>
-            </w:r>
-            <w:proofErr w:type="gramEnd"/>
-            <w:r>
-              <w:rPr>
-                <w:b w:val="0"/>
-                <w:bCs/>
-              </w:rPr>
-              <w:t>5)</w:t>
+            <w:r>
+              <w:rPr>
+                <w:b w:val="0"/>
+                <w:bCs/>
+              </w:rPr>
+              <w:t>char(5)</w:t>
             </w:r>
           </w:p>
         </w:tc>
@@ -3671,19 +3253,309 @@
                 <w:bCs/>
               </w:rPr>
             </w:pPr>
-            <w:proofErr w:type="gramStart"/>
-            <w:r>
-              <w:rPr>
-                <w:b w:val="0"/>
-              </w:rPr>
-              <w:t>S[</w:t>
-            </w:r>
-            <w:proofErr w:type="gramEnd"/>
-            <w:r>
-              <w:rPr>
-                <w:b w:val="0"/>
-              </w:rPr>
-              <w:t>0-9]{4}</w:t>
+            <w:r>
+              <w:rPr>
+                <w:b w:val="0"/>
+              </w:rPr>
+              <w:t>S[0-9]{4}</w:t>
+            </w:r>
+          </w:p>
+        </w:tc>
+      </w:tr>
+    </w:tbl>
+    <w:p>
+      <w:pPr>
+        <w:ind w:left="-389"/>
+      </w:pPr>
+    </w:p>
+    <w:p>
+      <w:pPr>
+        <w:ind w:left="-389"/>
+      </w:pPr>
+      <w:r>
+        <w:t>BandConcert</w:t>
+      </w:r>
+    </w:p>
+    <w:tbl>
+      <w:tblPr>
+        <w:tblStyle w:val="TableGrid0"/>
+        <w:tblW w:w="10194" w:type="dxa"/>
+        <w:tblInd w:w="-389" w:type="dxa"/>
+        <w:tblLook w:val="04A0" w:firstRow="1" w:lastRow="0" w:firstColumn="1" w:lastColumn="0" w:noHBand="0" w:noVBand="1"/>
+      </w:tblPr>
+      <w:tblGrid>
+        <w:gridCol w:w="2337"/>
+        <w:gridCol w:w="2337"/>
+        <w:gridCol w:w="2338"/>
+        <w:gridCol w:w="3182"/>
+      </w:tblGrid>
+      <w:tr>
+        <w:tc>
+          <w:tcPr>
+            <w:tcW w:w="2337" w:type="dxa"/>
+          </w:tcPr>
+          <w:p>
+            <w:pPr>
+              <w:ind w:left="0" w:firstLine="0"/>
+              <w:rPr>
+                <w:b w:val="0"/>
+                <w:bCs/>
+              </w:rPr>
+            </w:pPr>
+            <w:r>
+              <w:rPr>
+                <w:b w:val="0"/>
+                <w:bCs/>
+              </w:rPr>
+              <w:t>Attribute Name</w:t>
+            </w:r>
+          </w:p>
+        </w:tc>
+        <w:tc>
+          <w:tcPr>
+            <w:tcW w:w="2337" w:type="dxa"/>
+          </w:tcPr>
+          <w:p>
+            <w:pPr>
+              <w:ind w:left="0" w:firstLine="0"/>
+              <w:rPr>
+                <w:b w:val="0"/>
+                <w:bCs/>
+              </w:rPr>
+            </w:pPr>
+            <w:r>
+              <w:rPr>
+                <w:b w:val="0"/>
+                <w:bCs/>
+              </w:rPr>
+              <w:t>Description</w:t>
+            </w:r>
+          </w:p>
+        </w:tc>
+        <w:tc>
+          <w:tcPr>
+            <w:tcW w:w="2338" w:type="dxa"/>
+          </w:tcPr>
+          <w:p>
+            <w:pPr>
+              <w:ind w:left="0" w:firstLine="0"/>
+              <w:rPr>
+                <w:b w:val="0"/>
+                <w:bCs/>
+              </w:rPr>
+            </w:pPr>
+            <w:r>
+              <w:rPr>
+                <w:b w:val="0"/>
+                <w:bCs/>
+              </w:rPr>
+              <w:t>Data Type</w:t>
+            </w:r>
+          </w:p>
+        </w:tc>
+        <w:tc>
+          <w:tcPr>
+            <w:tcW w:w="3182" w:type="dxa"/>
+          </w:tcPr>
+          <w:p>
+            <w:pPr>
+              <w:ind w:left="0" w:firstLine="0"/>
+              <w:rPr>
+                <w:b w:val="0"/>
+                <w:bCs/>
+              </w:rPr>
+            </w:pPr>
+            <w:r>
+              <w:rPr>
+                <w:b w:val="0"/>
+                <w:bCs/>
+              </w:rPr>
+              <w:t>Acceptable Values</w:t>
+            </w:r>
+          </w:p>
+        </w:tc>
+      </w:tr>
+      <w:tr>
+        <w:tc>
+          <w:tcPr>
+            <w:tcW w:w="2337" w:type="dxa"/>
+          </w:tcPr>
+          <w:p>
+            <w:pPr>
+              <w:ind w:left="0" w:firstLine="0"/>
+              <w:rPr>
+                <w:b w:val="0"/>
+                <w:bCs/>
+              </w:rPr>
+            </w:pPr>
+            <w:r>
+              <w:rPr>
+                <w:b w:val="0"/>
+                <w:bCs/>
+              </w:rPr>
+              <w:t>concertId</w:t>
+            </w:r>
+          </w:p>
+        </w:tc>
+        <w:tc>
+          <w:tcPr>
+            <w:tcW w:w="2337" w:type="dxa"/>
+          </w:tcPr>
+          <w:p>
+            <w:pPr>
+              <w:ind w:left="0" w:firstLine="0"/>
+              <w:rPr>
+                <w:b w:val="0"/>
+                <w:bCs/>
+              </w:rPr>
+            </w:pPr>
+            <w:r>
+              <w:rPr>
+                <w:b w:val="0"/>
+                <w:bCs/>
+              </w:rPr>
+              <w:t>Primary and foreign key for concert</w:t>
+            </w:r>
+          </w:p>
+        </w:tc>
+        <w:tc>
+          <w:tcPr>
+            <w:tcW w:w="2338" w:type="dxa"/>
+          </w:tcPr>
+          <w:p>
+            <w:pPr>
+              <w:ind w:left="0" w:firstLine="0"/>
+              <w:rPr>
+                <w:b w:val="0"/>
+                <w:bCs/>
+              </w:rPr>
+            </w:pPr>
+            <w:r>
+              <w:rPr>
+                <w:b w:val="0"/>
+                <w:bCs/>
+              </w:rPr>
+              <w:t>char(5)</w:t>
+            </w:r>
+          </w:p>
+        </w:tc>
+        <w:tc>
+          <w:tcPr>
+            <w:tcW w:w="3182" w:type="dxa"/>
+          </w:tcPr>
+          <w:p>
+            <w:pPr>
+              <w:ind w:left="0" w:firstLine="0"/>
+              <w:rPr>
+                <w:b w:val="0"/>
+                <w:bCs/>
+              </w:rPr>
+            </w:pPr>
+            <w:r>
+              <w:rPr>
+                <w:b w:val="0"/>
+              </w:rPr>
+              <w:t>C[0-9]{4}</w:t>
+            </w:r>
+          </w:p>
+        </w:tc>
+      </w:tr>
+      <w:tr>
+        <w:tc>
+          <w:tcPr>
+            <w:tcW w:w="2337" w:type="dxa"/>
+          </w:tcPr>
+          <w:p>
+            <w:pPr>
+              <w:ind w:left="0" w:firstLine="0"/>
+              <w:rPr>
+                <w:b w:val="0"/>
+                <w:bCs/>
+              </w:rPr>
+            </w:pPr>
+            <w:r>
+              <w:rPr>
+                <w:b w:val="0"/>
+                <w:bCs/>
+              </w:rPr>
+              <w:t>bandId</w:t>
+            </w:r>
+          </w:p>
+        </w:tc>
+        <w:tc>
+          <w:tcPr>
+            <w:tcW w:w="2337" w:type="dxa"/>
+          </w:tcPr>
+          <w:p>
+            <w:pPr>
+              <w:ind w:left="0" w:firstLine="0"/>
+              <w:rPr>
+                <w:b w:val="0"/>
+                <w:bCs/>
+              </w:rPr>
+            </w:pPr>
+            <w:r>
+              <w:rPr>
+                <w:b w:val="0"/>
+                <w:bCs/>
+              </w:rPr>
+              <w:t xml:space="preserve">Primary and foreign key for </w:t>
+            </w:r>
+            <w:r>
+              <w:rPr>
+                <w:b w:val="0"/>
+                <w:bCs/>
+              </w:rPr>
+              <w:t>band</w:t>
+            </w:r>
+          </w:p>
+        </w:tc>
+        <w:tc>
+          <w:tcPr>
+            <w:tcW w:w="2338" w:type="dxa"/>
+          </w:tcPr>
+          <w:p>
+            <w:pPr>
+              <w:ind w:left="0" w:firstLine="0"/>
+              <w:rPr>
+                <w:b w:val="0"/>
+                <w:bCs/>
+              </w:rPr>
+            </w:pPr>
+            <w:r>
+              <w:rPr>
+                <w:b w:val="0"/>
+                <w:bCs/>
+              </w:rPr>
+              <w:t>char(5)</w:t>
+            </w:r>
+          </w:p>
+        </w:tc>
+        <w:tc>
+          <w:tcPr>
+            <w:tcW w:w="3182" w:type="dxa"/>
+          </w:tcPr>
+          <w:p>
+            <w:pPr>
+              <w:ind w:left="0" w:firstLine="0"/>
+              <w:rPr>
+                <w:b w:val="0"/>
+                <w:bCs/>
+              </w:rPr>
+            </w:pPr>
+            <w:r>
+              <w:rPr>
+                <w:b w:val="0"/>
+              </w:rPr>
+              <w:t>B</w:t>
+            </w:r>
+            <w:bookmarkStart w:id="0" w:name="_GoBack"/>
+            <w:bookmarkEnd w:id="0"/>
+            <w:r>
+              <w:rPr>
+                <w:b w:val="0"/>
+              </w:rPr>
+              <w:t>[0-9]{4}</w:t>
             </w:r>
           </w:p>
         </w:tc>
@@ -3814,7 +3686,6 @@
                 <w:bCs/>
               </w:rPr>
             </w:pPr>
-            <w:proofErr w:type="spellStart"/>
             <w:r>
               <w:rPr>
                 <w:b w:val="0"/>
@@ -3822,7 +3693,6 @@
               </w:rPr>
               <w:t>artistId</w:t>
             </w:r>
-            <w:proofErr w:type="spellEnd"/>
           </w:p>
         </w:tc>
         <w:tc>
@@ -3858,21 +3728,12 @@
                 <w:bCs/>
               </w:rPr>
             </w:pPr>
-            <w:proofErr w:type="gramStart"/>
-            <w:r>
-              <w:rPr>
-                <w:b w:val="0"/>
-                <w:bCs/>
-              </w:rPr>
-              <w:t>char(</w:t>
-            </w:r>
-            <w:proofErr w:type="gramEnd"/>
-            <w:r>
-              <w:rPr>
-                <w:b w:val="0"/>
-                <w:bCs/>
-              </w:rPr>
-              <w:t>5)</w:t>
+            <w:r>
+              <w:rPr>
+                <w:b w:val="0"/>
+                <w:bCs/>
+              </w:rPr>
+              <w:t>char(5)</w:t>
             </w:r>
           </w:p>
         </w:tc>
@@ -3888,19 +3749,11 @@
                 <w:bCs/>
               </w:rPr>
             </w:pPr>
-            <w:proofErr w:type="gramStart"/>
-            <w:r>
-              <w:rPr>
-                <w:b w:val="0"/>
-              </w:rPr>
-              <w:t>R[</w:t>
-            </w:r>
-            <w:proofErr w:type="gramEnd"/>
-            <w:r>
-              <w:rPr>
-                <w:b w:val="0"/>
-              </w:rPr>
-              <w:t>0-9]{4}</w:t>
+            <w:r>
+              <w:rPr>
+                <w:b w:val="0"/>
+              </w:rPr>
+              <w:t>R[0-9]{4}</w:t>
             </w:r>
           </w:p>
         </w:tc>
@@ -3960,30 +3813,12 @@
                 <w:bCs/>
               </w:rPr>
             </w:pPr>
-            <w:proofErr w:type="spellStart"/>
-            <w:proofErr w:type="gramStart"/>
-            <w:r>
-              <w:rPr>
-                <w:b w:val="0"/>
-                <w:bCs/>
-              </w:rPr>
-              <w:t>varChar</w:t>
-            </w:r>
-            <w:proofErr w:type="spellEnd"/>
-            <w:r>
-              <w:rPr>
-                <w:b w:val="0"/>
-                <w:bCs/>
-              </w:rPr>
-              <w:t>(</w:t>
-            </w:r>
-            <w:proofErr w:type="gramEnd"/>
-            <w:r>
-              <w:rPr>
-                <w:b w:val="0"/>
-                <w:bCs/>
-              </w:rPr>
-              <w:t>100)</w:t>
+            <w:r>
+              <w:rPr>
+                <w:b w:val="0"/>
+                <w:bCs/>
+              </w:rPr>
+              <w:t>varChar(100)</w:t>
             </w:r>
           </w:p>
         </w:tc>
@@ -4003,16 +3838,8 @@
               <w:rPr>
                 <w:b w:val="0"/>
               </w:rPr>
-              <w:t>([A-Z] | [a-z] | [0-9</w:t>
-            </w:r>
-            <w:proofErr w:type="gramStart"/>
-            <w:r>
-              <w:rPr>
-                <w:b w:val="0"/>
-              </w:rPr>
-              <w:t>])+</w:t>
-            </w:r>
-            <w:proofErr w:type="gramEnd"/>
+              <w:t>([A-Z] | [a-z] | [0-9])+</w:t>
+            </w:r>
           </w:p>
         </w:tc>
       </w:tr>
@@ -4026,11 +3853,9 @@
       <w:pPr>
         <w:ind w:left="-389"/>
       </w:pPr>
-      <w:proofErr w:type="spellStart"/>
       <w:r>
         <w:t>BandArtist</w:t>
       </w:r>
-      <w:proofErr w:type="spellEnd"/>
     </w:p>
     <w:tbl>
       <w:tblPr>
@@ -4144,7 +3969,6 @@
                 <w:bCs/>
               </w:rPr>
             </w:pPr>
-            <w:proofErr w:type="spellStart"/>
             <w:r>
               <w:rPr>
                 <w:b w:val="0"/>
@@ -4152,7 +3976,6 @@
               </w:rPr>
               <w:t>artistId</w:t>
             </w:r>
-            <w:proofErr w:type="spellEnd"/>
           </w:p>
         </w:tc>
         <w:tc>
@@ -4188,21 +4011,12 @@
                 <w:bCs/>
               </w:rPr>
             </w:pPr>
-            <w:proofErr w:type="gramStart"/>
-            <w:r>
-              <w:rPr>
-                <w:b w:val="0"/>
-                <w:bCs/>
-              </w:rPr>
-              <w:t>char(</w:t>
-            </w:r>
-            <w:proofErr w:type="gramEnd"/>
-            <w:r>
-              <w:rPr>
-                <w:b w:val="0"/>
-                <w:bCs/>
-              </w:rPr>
-              <w:t>5)</w:t>
+            <w:r>
+              <w:rPr>
+                <w:b w:val="0"/>
+                <w:bCs/>
+              </w:rPr>
+              <w:t>char(5)</w:t>
             </w:r>
           </w:p>
         </w:tc>
@@ -4218,19 +4032,11 @@
                 <w:bCs/>
               </w:rPr>
             </w:pPr>
-            <w:proofErr w:type="gramStart"/>
-            <w:r>
-              <w:rPr>
-                <w:b w:val="0"/>
-              </w:rPr>
-              <w:t>R[</w:t>
-            </w:r>
-            <w:proofErr w:type="gramEnd"/>
-            <w:r>
-              <w:rPr>
-                <w:b w:val="0"/>
-              </w:rPr>
-              <w:t>0-9]{4}</w:t>
+            <w:r>
+              <w:rPr>
+                <w:b w:val="0"/>
+              </w:rPr>
+              <w:t>R[0-9]{4}</w:t>
             </w:r>
           </w:p>
         </w:tc>
@@ -4248,7 +4054,6 @@
                 <w:bCs/>
               </w:rPr>
             </w:pPr>
-            <w:proofErr w:type="spellStart"/>
             <w:r>
               <w:rPr>
                 <w:b w:val="0"/>
@@ -4256,7 +4061,6 @@
               </w:rPr>
               <w:t>bandId</w:t>
             </w:r>
-            <w:proofErr w:type="spellEnd"/>
           </w:p>
         </w:tc>
         <w:tc>
@@ -4292,21 +4096,12 @@
                 <w:bCs/>
               </w:rPr>
             </w:pPr>
-            <w:proofErr w:type="gramStart"/>
-            <w:r>
-              <w:rPr>
-                <w:b w:val="0"/>
-                <w:bCs/>
-              </w:rPr>
-              <w:t>char(</w:t>
-            </w:r>
-            <w:proofErr w:type="gramEnd"/>
-            <w:r>
-              <w:rPr>
-                <w:b w:val="0"/>
-                <w:bCs/>
-              </w:rPr>
-              <w:t>5)</w:t>
+            <w:r>
+              <w:rPr>
+                <w:b w:val="0"/>
+                <w:bCs/>
+              </w:rPr>
+              <w:t>char(5)</w:t>
             </w:r>
           </w:p>
         </w:tc>
@@ -4322,19 +4117,11 @@
                 <w:bCs/>
               </w:rPr>
             </w:pPr>
-            <w:proofErr w:type="gramStart"/>
-            <w:r>
-              <w:rPr>
-                <w:b w:val="0"/>
-              </w:rPr>
-              <w:t>B[</w:t>
-            </w:r>
-            <w:proofErr w:type="gramEnd"/>
-            <w:r>
-              <w:rPr>
-                <w:b w:val="0"/>
-              </w:rPr>
-              <w:t>0-9]{4}</w:t>
+            <w:r>
+              <w:rPr>
+                <w:b w:val="0"/>
+              </w:rPr>
+              <w:t>B[0-9]{4}</w:t>
             </w:r>
           </w:p>
         </w:tc>
@@ -4349,11 +4136,9 @@
       <w:pPr>
         <w:ind w:left="-389"/>
       </w:pPr>
-      <w:proofErr w:type="spellStart"/>
       <w:r>
         <w:t>SongBand</w:t>
       </w:r>
-      <w:proofErr w:type="spellEnd"/>
     </w:p>
     <w:tbl>
       <w:tblPr>
@@ -4467,7 +4252,6 @@
                 <w:bCs/>
               </w:rPr>
             </w:pPr>
-            <w:proofErr w:type="spellStart"/>
             <w:r>
               <w:rPr>
                 <w:b w:val="0"/>
@@ -4475,7 +4259,6 @@
               </w:rPr>
               <w:t>songId</w:t>
             </w:r>
-            <w:proofErr w:type="spellEnd"/>
           </w:p>
         </w:tc>
         <w:tc>
@@ -4511,21 +4294,12 @@
                 <w:bCs/>
               </w:rPr>
             </w:pPr>
-            <w:proofErr w:type="gramStart"/>
-            <w:r>
-              <w:rPr>
-                <w:b w:val="0"/>
-                <w:bCs/>
-              </w:rPr>
-              <w:t>char(</w:t>
-            </w:r>
-            <w:proofErr w:type="gramEnd"/>
-            <w:r>
-              <w:rPr>
-                <w:b w:val="0"/>
-                <w:bCs/>
-              </w:rPr>
-              <w:t>5)</w:t>
+            <w:r>
+              <w:rPr>
+                <w:b w:val="0"/>
+                <w:bCs/>
+              </w:rPr>
+              <w:t>char(5)</w:t>
             </w:r>
           </w:p>
         </w:tc>
@@ -4541,19 +4315,11 @@
                 <w:bCs/>
               </w:rPr>
             </w:pPr>
-            <w:proofErr w:type="gramStart"/>
-            <w:r>
-              <w:rPr>
-                <w:b w:val="0"/>
-              </w:rPr>
-              <w:t>S[</w:t>
-            </w:r>
-            <w:proofErr w:type="gramEnd"/>
-            <w:r>
-              <w:rPr>
-                <w:b w:val="0"/>
-              </w:rPr>
-              <w:t>0-9]{4}</w:t>
+            <w:r>
+              <w:rPr>
+                <w:b w:val="0"/>
+              </w:rPr>
+              <w:t>S[0-9]{4}</w:t>
             </w:r>
           </w:p>
         </w:tc>
@@ -4571,7 +4337,6 @@
                 <w:bCs/>
               </w:rPr>
             </w:pPr>
-            <w:proofErr w:type="spellStart"/>
             <w:r>
               <w:rPr>
                 <w:b w:val="0"/>
@@ -4579,7 +4344,6 @@
               </w:rPr>
               <w:t>bandId</w:t>
             </w:r>
-            <w:proofErr w:type="spellEnd"/>
           </w:p>
         </w:tc>
         <w:tc>
@@ -4615,21 +4379,12 @@
                 <w:bCs/>
               </w:rPr>
             </w:pPr>
-            <w:proofErr w:type="gramStart"/>
-            <w:r>
-              <w:rPr>
-                <w:b w:val="0"/>
-                <w:bCs/>
-              </w:rPr>
-              <w:t>char(</w:t>
-            </w:r>
-            <w:proofErr w:type="gramEnd"/>
-            <w:r>
-              <w:rPr>
-                <w:b w:val="0"/>
-                <w:bCs/>
-              </w:rPr>
-              <w:t>5)</w:t>
+            <w:r>
+              <w:rPr>
+                <w:b w:val="0"/>
+                <w:bCs/>
+              </w:rPr>
+              <w:t>char(5)</w:t>
             </w:r>
           </w:p>
         </w:tc>
@@ -4645,19 +4400,11 @@
                 <w:bCs/>
               </w:rPr>
             </w:pPr>
-            <w:proofErr w:type="gramStart"/>
-            <w:r>
-              <w:rPr>
-                <w:b w:val="0"/>
-              </w:rPr>
-              <w:t>B[</w:t>
-            </w:r>
-            <w:proofErr w:type="gramEnd"/>
-            <w:r>
-              <w:rPr>
-                <w:b w:val="0"/>
-              </w:rPr>
-              <w:t>0-9]{4}</w:t>
+            <w:r>
+              <w:rPr>
+                <w:b w:val="0"/>
+              </w:rPr>
+              <w:t>B[0-9]{4}</w:t>
             </w:r>
           </w:p>
         </w:tc>
@@ -4872,7 +4619,6 @@
                 <w:bCs/>
               </w:rPr>
             </w:pPr>
-            <w:proofErr w:type="spellStart"/>
             <w:r>
               <w:rPr>
                 <w:b w:val="0"/>
@@ -4880,7 +4626,6 @@
               </w:rPr>
               <w:t>playlistId</w:t>
             </w:r>
-            <w:proofErr w:type="spellEnd"/>
           </w:p>
         </w:tc>
         <w:tc>
@@ -4916,21 +4661,12 @@
                 <w:bCs/>
               </w:rPr>
             </w:pPr>
-            <w:proofErr w:type="gramStart"/>
-            <w:r>
-              <w:rPr>
-                <w:b w:val="0"/>
-                <w:bCs/>
-              </w:rPr>
-              <w:t>char(</w:t>
-            </w:r>
-            <w:proofErr w:type="gramEnd"/>
-            <w:r>
-              <w:rPr>
-                <w:b w:val="0"/>
-                <w:bCs/>
-              </w:rPr>
-              <w:t>5)</w:t>
+            <w:r>
+              <w:rPr>
+                <w:b w:val="0"/>
+                <w:bCs/>
+              </w:rPr>
+              <w:t>char(5)</w:t>
             </w:r>
           </w:p>
         </w:tc>
@@ -4946,19 +4682,11 @@
                 <w:bCs/>
               </w:rPr>
             </w:pPr>
-            <w:proofErr w:type="gramStart"/>
-            <w:r>
-              <w:rPr>
-                <w:b w:val="0"/>
-              </w:rPr>
-              <w:t>P[</w:t>
-            </w:r>
-            <w:proofErr w:type="gramEnd"/>
-            <w:r>
-              <w:rPr>
-                <w:b w:val="0"/>
-              </w:rPr>
-              <w:t>0-9]{4}</w:t>
+            <w:r>
+              <w:rPr>
+                <w:b w:val="0"/>
+              </w:rPr>
+              <w:t>P[0-9]{4}</w:t>
             </w:r>
           </w:p>
         </w:tc>
@@ -5018,21 +4746,12 @@
                 <w:bCs/>
               </w:rPr>
             </w:pPr>
-            <w:proofErr w:type="gramStart"/>
-            <w:r>
-              <w:rPr>
-                <w:b w:val="0"/>
-                <w:bCs/>
-              </w:rPr>
-              <w:t>varchar(</w:t>
-            </w:r>
-            <w:proofErr w:type="gramEnd"/>
-            <w:r>
-              <w:rPr>
-                <w:b w:val="0"/>
-                <w:bCs/>
-              </w:rPr>
-              <w:t>100)</w:t>
+            <w:r>
+              <w:rPr>
+                <w:b w:val="0"/>
+                <w:bCs/>
+              </w:rPr>
+              <w:t>varchar(100)</w:t>
             </w:r>
           </w:p>
         </w:tc>
@@ -5067,11 +4786,9 @@
       <w:pPr>
         <w:ind w:left="-389"/>
       </w:pPr>
-      <w:proofErr w:type="spellStart"/>
       <w:r>
         <w:t>SongPlaylist</w:t>
       </w:r>
-      <w:proofErr w:type="spellEnd"/>
     </w:p>
     <w:tbl>
       <w:tblPr>
@@ -5104,6 +4821,7 @@
                 <w:b w:val="0"/>
                 <w:bCs/>
               </w:rPr>
+              <w:lastRenderedPageBreak/>
               <w:t>Attribute Name</w:t>
             </w:r>
           </w:p>
@@ -5185,7 +4903,6 @@
                 <w:bCs/>
               </w:rPr>
             </w:pPr>
-            <w:proofErr w:type="spellStart"/>
             <w:r>
               <w:rPr>
                 <w:b w:val="0"/>
@@ -5193,7 +4910,6 @@
               </w:rPr>
               <w:t>songId</w:t>
             </w:r>
-            <w:proofErr w:type="spellEnd"/>
           </w:p>
         </w:tc>
         <w:tc>
@@ -5229,21 +4945,12 @@
                 <w:bCs/>
               </w:rPr>
             </w:pPr>
-            <w:proofErr w:type="gramStart"/>
-            <w:r>
-              <w:rPr>
-                <w:b w:val="0"/>
-                <w:bCs/>
-              </w:rPr>
-              <w:t>char(</w:t>
-            </w:r>
-            <w:proofErr w:type="gramEnd"/>
-            <w:r>
-              <w:rPr>
-                <w:b w:val="0"/>
-                <w:bCs/>
-              </w:rPr>
-              <w:t>5)</w:t>
+            <w:r>
+              <w:rPr>
+                <w:b w:val="0"/>
+                <w:bCs/>
+              </w:rPr>
+              <w:t>char(5)</w:t>
             </w:r>
           </w:p>
         </w:tc>
@@ -5259,19 +4966,11 @@
                 <w:bCs/>
               </w:rPr>
             </w:pPr>
-            <w:proofErr w:type="gramStart"/>
-            <w:r>
-              <w:rPr>
-                <w:b w:val="0"/>
-              </w:rPr>
-              <w:t>S[</w:t>
-            </w:r>
-            <w:proofErr w:type="gramEnd"/>
-            <w:r>
-              <w:rPr>
-                <w:b w:val="0"/>
-              </w:rPr>
-              <w:t>0-9]{4}</w:t>
+            <w:r>
+              <w:rPr>
+                <w:b w:val="0"/>
+              </w:rPr>
+              <w:t>S[0-9]{4}</w:t>
             </w:r>
           </w:p>
         </w:tc>
@@ -5289,7 +4988,6 @@
                 <w:bCs/>
               </w:rPr>
             </w:pPr>
-            <w:proofErr w:type="spellStart"/>
             <w:r>
               <w:rPr>
                 <w:b w:val="0"/>
@@ -5297,7 +4995,6 @@
               </w:rPr>
               <w:t>playlistId</w:t>
             </w:r>
-            <w:proofErr w:type="spellEnd"/>
           </w:p>
         </w:tc>
         <w:tc>
@@ -5333,21 +5030,12 @@
                 <w:bCs/>
               </w:rPr>
             </w:pPr>
-            <w:proofErr w:type="gramStart"/>
-            <w:r>
-              <w:rPr>
-                <w:b w:val="0"/>
-                <w:bCs/>
-              </w:rPr>
-              <w:t>char(</w:t>
-            </w:r>
-            <w:proofErr w:type="gramEnd"/>
-            <w:r>
-              <w:rPr>
-                <w:b w:val="0"/>
-                <w:bCs/>
-              </w:rPr>
-              <w:t>5)</w:t>
+            <w:r>
+              <w:rPr>
+                <w:b w:val="0"/>
+                <w:bCs/>
+              </w:rPr>
+              <w:t>char(5)</w:t>
             </w:r>
           </w:p>
         </w:tc>
@@ -5363,19 +5051,11 @@
                 <w:bCs/>
               </w:rPr>
             </w:pPr>
-            <w:proofErr w:type="gramStart"/>
-            <w:r>
-              <w:rPr>
-                <w:b w:val="0"/>
-              </w:rPr>
-              <w:t>P[</w:t>
-            </w:r>
-            <w:proofErr w:type="gramEnd"/>
-            <w:r>
-              <w:rPr>
-                <w:b w:val="0"/>
-              </w:rPr>
-              <w:t>0-9]{4}</w:t>
+            <w:r>
+              <w:rPr>
+                <w:b w:val="0"/>
+              </w:rPr>
+              <w:t>P[0-9]{4}</w:t>
             </w:r>
           </w:p>
         </w:tc>
@@ -5385,8 +5065,6 @@
       <w:pPr>
         <w:ind w:left="0" w:firstLine="0"/>
       </w:pPr>
-      <w:bookmarkStart w:id="0" w:name="_GoBack"/>
-      <w:bookmarkEnd w:id="0"/>
     </w:p>
     <w:sectPr>
       <w:pgSz w:w="12240" w:h="15840"/>

</xml_diff>